<commit_message>
Structured Learning versus Unstructured Learning
Wrote the section on structured learning versus unstructured learning, and wrote a little bit more in today's entry to go with it. Going to finish the section on retroactive entries next.
</commit_message>
<xml_diff>
--- a/Software Development Journal.docx
+++ b/Software Development Journal.docx
@@ -1981,25 +1981,7 @@
           <w:sz w:val="24"/>
           <w:szCs w:val="24"/>
         </w:rPr>
-        <w:t xml:space="preserve">, although parenthesis </w:t>
-      </w:r>
-      <w:proofErr w:type="gramStart"/>
-      <w:r>
-        <w:rPr>
-          <w:rFonts w:ascii="Cambria Math" w:hAnsi="Cambria Math" w:cstheme="minorHAnsi"/>
-          <w:sz w:val="24"/>
-          <w:szCs w:val="24"/>
-        </w:rPr>
-        <w:t>are</w:t>
-      </w:r>
-      <w:proofErr w:type="gramEnd"/>
-      <w:r>
-        <w:rPr>
-          <w:rFonts w:ascii="Cambria Math" w:hAnsi="Cambria Math" w:cstheme="minorHAnsi"/>
-          <w:sz w:val="24"/>
-          <w:szCs w:val="24"/>
-        </w:rPr>
-        <w:t xml:space="preserve"> still used in some places. </w:t>
+        <w:t xml:space="preserve">, although parenthesis are still used in some places. </w:t>
       </w:r>
       <w:r>
         <w:rPr>
@@ -2141,7 +2123,23 @@
           <w:sz w:val="24"/>
           <w:szCs w:val="24"/>
         </w:rPr>
-        <w:t xml:space="preserve"> To create a variable, you provide a name and value; no data type is required. The variable can also be reassigned to a value of any data type. For example, a variable that holds an integer can be reassigned to hold a string, or a double, or a boolean, etc… </w:t>
+        <w:t xml:space="preserve"> To create a variable, you provide a name and value; no data type is required. The variable can also be reassigned to a value of any data type. For example, a variable that holds an integer can be reassigned to hold a string, or a double, or a boolean, etc</w:t>
+      </w:r>
+      <w:r>
+        <w:rPr>
+          <w:rFonts w:ascii="Cambria Math" w:hAnsi="Cambria Math" w:cstheme="minorHAnsi"/>
+          <w:sz w:val="24"/>
+          <w:szCs w:val="24"/>
+        </w:rPr>
+        <w:t>.</w:t>
+      </w:r>
+      <w:r>
+        <w:rPr>
+          <w:rFonts w:ascii="Cambria Math" w:hAnsi="Cambria Math" w:cstheme="minorHAnsi"/>
+          <w:sz w:val="24"/>
+          <w:szCs w:val="24"/>
+        </w:rPr>
+        <w:t xml:space="preserve"> </w:t>
       </w:r>
       <w:r>
         <w:rPr>
@@ -2987,72 +2985,9 @@
           <w:sz w:val="24"/>
           <w:szCs w:val="24"/>
         </w:rPr>
-        <w:t>Lost Entries</w:t>
-      </w:r>
-    </w:p>
-    <w:p>
-      <w:pPr>
-        <w:pStyle w:val="NoSpacing"/>
-        <w:spacing w:line="480" w:lineRule="auto"/>
-        <w:rPr>
-          <w:rFonts w:ascii="Cambria Math" w:hAnsi="Cambria Math" w:cstheme="minorHAnsi"/>
-          <w:sz w:val="24"/>
-          <w:szCs w:val="24"/>
-        </w:rPr>
-      </w:pPr>
-      <w:r>
-        <w:rPr>
-          <w:rFonts w:ascii="Cambria Math" w:hAnsi="Cambria Math" w:cstheme="minorHAnsi"/>
-          <w:sz w:val="24"/>
-          <w:szCs w:val="24"/>
-        </w:rPr>
-        <w:tab/>
-      </w:r>
-      <w:r>
-        <w:rPr>
-          <w:rFonts w:ascii="Cambria Math" w:hAnsi="Cambria Math" w:cstheme="minorHAnsi"/>
-          <w:sz w:val="24"/>
-          <w:szCs w:val="24"/>
-        </w:rPr>
-        <w:t xml:space="preserve">Technically, no entries were “lost” in the sense that I created them, and then lost access to the file containing them at some later point. However, during the first semester of this project’s development, I worked on the project with no version control system, and did not produce any external documentation. For that reason, within the scope of the project’s development, there existed potential for me to create much more entries </w:t>
-      </w:r>
-      <w:r>
-        <w:rPr>
-          <w:rFonts w:ascii="Cambria Math" w:hAnsi="Cambria Math" w:cstheme="minorHAnsi"/>
-          <w:sz w:val="24"/>
-          <w:szCs w:val="24"/>
-        </w:rPr>
-        <w:t>than can be seen</w:t>
-      </w:r>
-      <w:r>
-        <w:rPr>
-          <w:rFonts w:ascii="Cambria Math" w:hAnsi="Cambria Math" w:cstheme="minorHAnsi"/>
-          <w:sz w:val="24"/>
-          <w:szCs w:val="24"/>
-        </w:rPr>
-        <w:t xml:space="preserve"> here in this journal. This is truly unfortunate, because in this first semester, I was in a much </w:t>
-      </w:r>
-      <w:r>
-        <w:rPr>
-          <w:rFonts w:ascii="Cambria Math" w:hAnsi="Cambria Math" w:cstheme="minorHAnsi"/>
-          <w:sz w:val="24"/>
-          <w:szCs w:val="24"/>
-        </w:rPr>
-        <w:t>poorer</w:t>
-      </w:r>
-      <w:r>
-        <w:rPr>
-          <w:rFonts w:ascii="Cambria Math" w:hAnsi="Cambria Math" w:cstheme="minorHAnsi"/>
-          <w:sz w:val="24"/>
-          <w:szCs w:val="24"/>
-        </w:rPr>
-        <w:t xml:space="preserve"> state of mind than I am now – which would have made for great journal material.</w:t>
-      </w:r>
-    </w:p>
-    <w:p>
-      <w:pPr>
-        <w:pStyle w:val="NoSpacing"/>
-        <w:spacing w:line="480" w:lineRule="auto"/>
+        <w:t xml:space="preserve">Structured </w:t>
+      </w:r>
+      <w:r>
         <w:rPr>
           <w:rFonts w:ascii="Cambria Math" w:hAnsi="Cambria Math" w:cstheme="minorHAnsi"/>
           <w:b/>
@@ -3060,7 +2995,8 @@
           <w:sz w:val="24"/>
           <w:szCs w:val="24"/>
         </w:rPr>
-      </w:pPr>
+        <w:t xml:space="preserve">Learning </w:t>
+      </w:r>
       <w:r>
         <w:rPr>
           <w:rFonts w:ascii="Cambria Math" w:hAnsi="Cambria Math" w:cstheme="minorHAnsi"/>
@@ -3069,6 +3005,234 @@
           <w:sz w:val="24"/>
           <w:szCs w:val="24"/>
         </w:rPr>
+        <w:t>versus Unstructured Learning</w:t>
+      </w:r>
+    </w:p>
+    <w:p>
+      <w:pPr>
+        <w:pStyle w:val="NoSpacing"/>
+        <w:spacing w:line="480" w:lineRule="auto"/>
+        <w:rPr>
+          <w:rFonts w:ascii="Cambria Math" w:hAnsi="Cambria Math" w:cstheme="minorHAnsi"/>
+          <w:sz w:val="24"/>
+          <w:szCs w:val="24"/>
+        </w:rPr>
+      </w:pPr>
+      <w:r>
+        <w:rPr>
+          <w:rFonts w:ascii="Cambria Math" w:hAnsi="Cambria Math" w:cstheme="minorHAnsi"/>
+          <w:sz w:val="24"/>
+          <w:szCs w:val="24"/>
+        </w:rPr>
+        <w:tab/>
+      </w:r>
+      <w:r>
+        <w:rPr>
+          <w:rFonts w:ascii="Cambria Math" w:hAnsi="Cambria Math" w:cstheme="minorHAnsi"/>
+          <w:sz w:val="24"/>
+          <w:szCs w:val="24"/>
+        </w:rPr>
+        <w:t>I have found that, throughout my academic career, deadlines are magical in the sense that I always manage to have at least something when they come around. That being said, by structured learning, I am referring to the mode of learning usually employed by college courses. Deliverables are expected from students at regular intervals with different modes of submission, whether it be an assignment, project, quiz, exam, etc.</w:t>
+      </w:r>
+      <w:r>
+        <w:rPr>
+          <w:rFonts w:ascii="Cambria Math" w:hAnsi="Cambria Math" w:cstheme="minorHAnsi"/>
+          <w:sz w:val="24"/>
+          <w:szCs w:val="24"/>
+        </w:rPr>
+        <w:t xml:space="preserve"> Deadlines are associated with these deliverables, and missing a deadline results in consequences ranging from losing a few points to failing the course. </w:t>
+      </w:r>
+    </w:p>
+    <w:p>
+      <w:pPr>
+        <w:pStyle w:val="NoSpacing"/>
+        <w:spacing w:line="480" w:lineRule="auto"/>
+        <w:rPr>
+          <w:rFonts w:ascii="Cambria Math" w:hAnsi="Cambria Math" w:cstheme="minorHAnsi"/>
+          <w:sz w:val="24"/>
+          <w:szCs w:val="24"/>
+        </w:rPr>
+      </w:pPr>
+      <w:r>
+        <w:rPr>
+          <w:rFonts w:ascii="Cambria Math" w:hAnsi="Cambria Math" w:cstheme="minorHAnsi"/>
+          <w:sz w:val="24"/>
+          <w:szCs w:val="24"/>
+        </w:rPr>
+        <w:tab/>
+        <w:t xml:space="preserve">By unstructured learning, I am referring to the mode of learning usually present when working on a personal project. There are no deliverables, no varying modes of </w:t>
+      </w:r>
+      <w:r>
+        <w:rPr>
+          <w:rFonts w:ascii="Cambria Math" w:hAnsi="Cambria Math" w:cstheme="minorHAnsi"/>
+          <w:sz w:val="24"/>
+          <w:szCs w:val="24"/>
+        </w:rPr>
+        <w:lastRenderedPageBreak/>
+        <w:t>submission, and no hard deadlines. With this thesis, there is only one deadline – the day of the defense. Even then, the author of the thesis chooses the date of the defense. So, I would say that the mode of learning for this thesis definitely falls under the category of unstructured learning.</w:t>
+      </w:r>
+    </w:p>
+    <w:p>
+      <w:pPr>
+        <w:pStyle w:val="NoSpacing"/>
+        <w:spacing w:line="480" w:lineRule="auto"/>
+        <w:rPr>
+          <w:rFonts w:ascii="Cambria Math" w:hAnsi="Cambria Math" w:cstheme="minorHAnsi"/>
+          <w:sz w:val="24"/>
+          <w:szCs w:val="24"/>
+        </w:rPr>
+      </w:pPr>
+      <w:r>
+        <w:rPr>
+          <w:rFonts w:ascii="Cambria Math" w:hAnsi="Cambria Math" w:cstheme="minorHAnsi"/>
+          <w:sz w:val="24"/>
+          <w:szCs w:val="24"/>
+        </w:rPr>
+        <w:tab/>
+      </w:r>
+      <w:r>
+        <w:rPr>
+          <w:rFonts w:ascii="Cambria Math" w:hAnsi="Cambria Math" w:cstheme="minorHAnsi"/>
+          <w:sz w:val="24"/>
+          <w:szCs w:val="24"/>
+        </w:rPr>
+        <w:t xml:space="preserve">Compared to structured learning, I find the mode of unstructured learning to be much more difficult to manage. Without </w:t>
+      </w:r>
+      <w:r>
+        <w:rPr>
+          <w:rFonts w:ascii="Cambria Math" w:hAnsi="Cambria Math" w:cstheme="minorHAnsi"/>
+          <w:sz w:val="24"/>
+          <w:szCs w:val="24"/>
+        </w:rPr>
+        <w:t xml:space="preserve">regular </w:t>
+      </w:r>
+      <w:r>
+        <w:rPr>
+          <w:rFonts w:ascii="Cambria Math" w:hAnsi="Cambria Math" w:cstheme="minorHAnsi"/>
+          <w:sz w:val="24"/>
+          <w:szCs w:val="24"/>
+        </w:rPr>
+        <w:t>deadlines, there was no pressure, and without pressure, motivation was not forced upon me.</w:t>
+      </w:r>
+      <w:r>
+        <w:rPr>
+          <w:rFonts w:ascii="Cambria Math" w:hAnsi="Cambria Math" w:cstheme="minorHAnsi"/>
+          <w:sz w:val="24"/>
+          <w:szCs w:val="24"/>
+        </w:rPr>
+        <w:t xml:space="preserve"> Does this mean that structured learning is better outright? No, I would not say that. In fact, I think that an unstructured learning experience has the potential to teach a lot more than a structured learning experience. However, it requires one to create their own structure, and one must be diligent in abiding to this structure.</w:t>
+      </w:r>
+      <w:r>
+        <w:rPr>
+          <w:rFonts w:ascii="Cambria Math" w:hAnsi="Cambria Math" w:cstheme="minorHAnsi"/>
+          <w:sz w:val="24"/>
+          <w:szCs w:val="24"/>
+        </w:rPr>
+        <w:t xml:space="preserve"> On future projects similar to this one, it is imperative that I create such a structure.</w:t>
+      </w:r>
+    </w:p>
+    <w:p>
+      <w:pPr>
+        <w:pStyle w:val="NoSpacing"/>
+        <w:spacing w:line="480" w:lineRule="auto"/>
+        <w:rPr>
+          <w:rFonts w:ascii="Cambria Math" w:hAnsi="Cambria Math" w:cstheme="minorHAnsi"/>
+          <w:b/>
+          <w:bCs/>
+          <w:sz w:val="24"/>
+          <w:szCs w:val="24"/>
+        </w:rPr>
+      </w:pPr>
+      <w:r>
+        <w:rPr>
+          <w:rFonts w:ascii="Cambria Math" w:hAnsi="Cambria Math" w:cstheme="minorHAnsi"/>
+          <w:b/>
+          <w:bCs/>
+          <w:sz w:val="24"/>
+          <w:szCs w:val="24"/>
+        </w:rPr>
+        <w:t>Lost Entries</w:t>
+      </w:r>
+    </w:p>
+    <w:p>
+      <w:pPr>
+        <w:pStyle w:val="NoSpacing"/>
+        <w:spacing w:line="480" w:lineRule="auto"/>
+        <w:rPr>
+          <w:rFonts w:ascii="Cambria Math" w:hAnsi="Cambria Math" w:cstheme="minorHAnsi"/>
+          <w:sz w:val="24"/>
+          <w:szCs w:val="24"/>
+        </w:rPr>
+      </w:pPr>
+      <w:r>
+        <w:rPr>
+          <w:rFonts w:ascii="Cambria Math" w:hAnsi="Cambria Math" w:cstheme="minorHAnsi"/>
+          <w:sz w:val="24"/>
+          <w:szCs w:val="24"/>
+        </w:rPr>
+        <w:tab/>
+      </w:r>
+      <w:r>
+        <w:rPr>
+          <w:rFonts w:ascii="Cambria Math" w:hAnsi="Cambria Math" w:cstheme="minorHAnsi"/>
+          <w:sz w:val="24"/>
+          <w:szCs w:val="24"/>
+        </w:rPr>
+        <w:t xml:space="preserve">Technically, no entries were “lost” in the sense that I created them, and then lost access to the file containing them at some later point. However, during the first semester of this project’s development, I worked on the project with no version control system, and did not produce any external documentation. For that reason, within the scope of the project’s development, there existed potential for me to create much more entries </w:t>
+      </w:r>
+      <w:r>
+        <w:rPr>
+          <w:rFonts w:ascii="Cambria Math" w:hAnsi="Cambria Math" w:cstheme="minorHAnsi"/>
+          <w:sz w:val="24"/>
+          <w:szCs w:val="24"/>
+        </w:rPr>
+        <w:t>than can be seen</w:t>
+      </w:r>
+      <w:r>
+        <w:rPr>
+          <w:rFonts w:ascii="Cambria Math" w:hAnsi="Cambria Math" w:cstheme="minorHAnsi"/>
+          <w:sz w:val="24"/>
+          <w:szCs w:val="24"/>
+        </w:rPr>
+        <w:t xml:space="preserve"> here in this journal. This is truly unfortunate, because in this first semester, I was in a much </w:t>
+      </w:r>
+      <w:r>
+        <w:rPr>
+          <w:rFonts w:ascii="Cambria Math" w:hAnsi="Cambria Math" w:cstheme="minorHAnsi"/>
+          <w:sz w:val="24"/>
+          <w:szCs w:val="24"/>
+        </w:rPr>
+        <w:t>poorer</w:t>
+      </w:r>
+      <w:r>
+        <w:rPr>
+          <w:rFonts w:ascii="Cambria Math" w:hAnsi="Cambria Math" w:cstheme="minorHAnsi"/>
+          <w:sz w:val="24"/>
+          <w:szCs w:val="24"/>
+        </w:rPr>
+        <w:t xml:space="preserve"> state of mind than I am now – which would have made for great journal material.</w:t>
+      </w:r>
+    </w:p>
+    <w:p>
+      <w:pPr>
+        <w:pStyle w:val="NoSpacing"/>
+        <w:spacing w:line="480" w:lineRule="auto"/>
+        <w:rPr>
+          <w:rFonts w:ascii="Cambria Math" w:hAnsi="Cambria Math" w:cstheme="minorHAnsi"/>
+          <w:b/>
+          <w:bCs/>
+          <w:sz w:val="24"/>
+          <w:szCs w:val="24"/>
+        </w:rPr>
+      </w:pPr>
+      <w:r>
+        <w:rPr>
+          <w:rFonts w:ascii="Cambria Math" w:hAnsi="Cambria Math" w:cstheme="minorHAnsi"/>
+          <w:b/>
+          <w:bCs/>
+          <w:sz w:val="24"/>
+          <w:szCs w:val="24"/>
+        </w:rPr>
         <w:t>Retroactive Entries</w:t>
       </w:r>
     </w:p>
@@ -3511,25 +3675,7 @@
           <w:sz w:val="24"/>
           <w:szCs w:val="24"/>
         </w:rPr>
-        <w:t xml:space="preserve"> here now, so </w:t>
-      </w:r>
-      <w:proofErr w:type="gramStart"/>
-      <w:r>
-        <w:rPr>
-          <w:rFonts w:ascii="Cambria Math" w:hAnsi="Cambria Math" w:cstheme="minorHAnsi"/>
-          <w:sz w:val="24"/>
-          <w:szCs w:val="24"/>
-        </w:rPr>
-        <w:t>let’s</w:t>
-      </w:r>
-      <w:proofErr w:type="gramEnd"/>
-      <w:r>
-        <w:rPr>
-          <w:rFonts w:ascii="Cambria Math" w:hAnsi="Cambria Math" w:cstheme="minorHAnsi"/>
-          <w:sz w:val="24"/>
-          <w:szCs w:val="24"/>
-        </w:rPr>
-        <w:t xml:space="preserve"> move on, and get down to brass tacks.</w:t>
+        <w:t xml:space="preserve"> here now, so let’s move on, and get down to brass tacks.</w:t>
       </w:r>
     </w:p>
     <w:p>
@@ -3876,7 +4022,23 @@
           <w:sz w:val="24"/>
           <w:szCs w:val="24"/>
         </w:rPr>
-        <w:t>Structured v</w:t>
+        <w:t xml:space="preserve">Structured </w:t>
+      </w:r>
+      <w:r>
+        <w:rPr>
+          <w:rFonts w:ascii="Cambria Math" w:hAnsi="Cambria Math" w:cstheme="minorHAnsi"/>
+          <w:sz w:val="24"/>
+          <w:szCs w:val="24"/>
+        </w:rPr>
+        <w:t xml:space="preserve">Learning </w:t>
+      </w:r>
+      <w:r>
+        <w:rPr>
+          <w:rFonts w:ascii="Cambria Math" w:hAnsi="Cambria Math" w:cstheme="minorHAnsi"/>
+          <w:sz w:val="24"/>
+          <w:szCs w:val="24"/>
+        </w:rPr>
+        <w:t>v</w:t>
       </w:r>
       <w:r>
         <w:rPr>
@@ -3925,6 +4087,114 @@
           <w:szCs w:val="24"/>
         </w:rPr>
         <w:t>projects that fall into the second category.</w:t>
+      </w:r>
+    </w:p>
+    <w:p>
+      <w:pPr>
+        <w:pStyle w:val="NoSpacing"/>
+        <w:spacing w:line="480" w:lineRule="auto"/>
+        <w:rPr>
+          <w:rFonts w:ascii="Cambria Math" w:hAnsi="Cambria Math" w:cstheme="minorHAnsi"/>
+          <w:sz w:val="24"/>
+          <w:szCs w:val="24"/>
+        </w:rPr>
+      </w:pPr>
+      <w:r>
+        <w:rPr>
+          <w:rFonts w:ascii="Cambria Math" w:hAnsi="Cambria Math" w:cstheme="minorHAnsi"/>
+          <w:sz w:val="24"/>
+          <w:szCs w:val="24"/>
+        </w:rPr>
+        <w:tab/>
+        <w:t xml:space="preserve">I have added the sections that I mentioned. The </w:t>
+      </w:r>
+      <w:r>
+        <w:rPr>
+          <w:rFonts w:ascii="Cambria Math" w:hAnsi="Cambria Math" w:cstheme="minorHAnsi"/>
+          <w:sz w:val="24"/>
+          <w:szCs w:val="24"/>
+        </w:rPr>
+        <w:t xml:space="preserve">first section, “Java versus Python,” </w:t>
+      </w:r>
+      <w:r>
+        <w:rPr>
+          <w:rFonts w:ascii="Cambria Math" w:hAnsi="Cambria Math" w:cstheme="minorHAnsi"/>
+          <w:sz w:val="24"/>
+          <w:szCs w:val="24"/>
+        </w:rPr>
+        <w:t>ended up being quite a bit longer than I thought it was going to be, and is much longer than the</w:t>
+      </w:r>
+      <w:r>
+        <w:rPr>
+          <w:rFonts w:ascii="Cambria Math" w:hAnsi="Cambria Math" w:cstheme="minorHAnsi"/>
+          <w:sz w:val="24"/>
+          <w:szCs w:val="24"/>
+        </w:rPr>
+        <w:t xml:space="preserve"> other.</w:t>
+      </w:r>
+      <w:r>
+        <w:rPr>
+          <w:rFonts w:ascii="Cambria Math" w:hAnsi="Cambria Math" w:cstheme="minorHAnsi"/>
+          <w:sz w:val="24"/>
+          <w:szCs w:val="24"/>
+        </w:rPr>
+        <w:t xml:space="preserve"> </w:t>
+      </w:r>
+      <w:r>
+        <w:rPr>
+          <w:rFonts w:ascii="Cambria Math" w:hAnsi="Cambria Math" w:cstheme="minorHAnsi"/>
+          <w:sz w:val="24"/>
+          <w:szCs w:val="24"/>
+        </w:rPr>
+        <w:t xml:space="preserve">I </w:t>
+      </w:r>
+      <w:r>
+        <w:rPr>
+          <w:rFonts w:ascii="Cambria Math" w:hAnsi="Cambria Math" w:cstheme="minorHAnsi"/>
+          <w:sz w:val="24"/>
+          <w:szCs w:val="24"/>
+        </w:rPr>
+        <w:t xml:space="preserve">performed minimal revisions on </w:t>
+      </w:r>
+      <w:r>
+        <w:rPr>
+          <w:rFonts w:ascii="Cambria Math" w:hAnsi="Cambria Math" w:cstheme="minorHAnsi"/>
+          <w:sz w:val="24"/>
+          <w:szCs w:val="24"/>
+        </w:rPr>
+        <w:t xml:space="preserve">the first section </w:t>
+      </w:r>
+      <w:r>
+        <w:rPr>
+          <w:rFonts w:ascii="Cambria Math" w:hAnsi="Cambria Math" w:cstheme="minorHAnsi"/>
+          <w:sz w:val="24"/>
+          <w:szCs w:val="24"/>
+        </w:rPr>
+        <w:t>for organizational purposes when I realized how long it was getting</w:t>
+      </w:r>
+      <w:r>
+        <w:rPr>
+          <w:rFonts w:ascii="Cambria Math" w:hAnsi="Cambria Math" w:cstheme="minorHAnsi"/>
+          <w:sz w:val="24"/>
+          <w:szCs w:val="24"/>
+        </w:rPr>
+        <w:t xml:space="preserve">, but I did not perform any revisions on the other. My current plans are to finish </w:t>
+      </w:r>
+      <w:r>
+        <w:rPr>
+          <w:rFonts w:ascii="Cambria Math" w:hAnsi="Cambria Math" w:cstheme="minorHAnsi"/>
+          <w:sz w:val="24"/>
+          <w:szCs w:val="24"/>
+        </w:rPr>
+        <w:t>all sections of the journal</w:t>
+      </w:r>
+      <w:r>
+        <w:rPr>
+          <w:rFonts w:ascii="Cambria Math" w:hAnsi="Cambria Math" w:cstheme="minorHAnsi"/>
+          <w:sz w:val="24"/>
+          <w:szCs w:val="24"/>
+        </w:rPr>
+        <w:t>, proofread and revise, then bring the software up to par. Of course, I will continue writing entries throughout this process.</w:t>
       </w:r>
     </w:p>
     <w:sectPr>

</xml_diff>

<commit_message>
Java versus Python - Closing Remarks
Added the subsection "Closing Remarks" to the Java versus Python section. I basically just emphasized how much I prefer Python to Java in a general sense. I also mentioned how I proposed that I switch the implementation to Python in the last meeting before the defense. I think it makes the section much more interesting.
</commit_message>
<xml_diff>
--- a/Software Development Journal.docx
+++ b/Software Development Journal.docx
@@ -1890,7 +1890,15 @@
           <w:sz w:val="24"/>
           <w:szCs w:val="24"/>
         </w:rPr>
-        <w:t xml:space="preserve"> Python does it better every time.</w:t>
+        <w:t xml:space="preserve"> Python does it better every time</w:t>
+      </w:r>
+      <w:r>
+        <w:rPr>
+          <w:rFonts w:ascii="Cambria Math" w:hAnsi="Cambria Math" w:cstheme="minorHAnsi"/>
+          <w:sz w:val="24"/>
+          <w:szCs w:val="24"/>
+        </w:rPr>
+        <w:t>.</w:t>
       </w:r>
     </w:p>
     <w:p>
@@ -1981,25 +1989,7 @@
           <w:sz w:val="24"/>
           <w:szCs w:val="24"/>
         </w:rPr>
-        <w:t xml:space="preserve">, although parenthesis </w:t>
-      </w:r>
-      <w:proofErr w:type="gramStart"/>
-      <w:r>
-        <w:rPr>
-          <w:rFonts w:ascii="Cambria Math" w:hAnsi="Cambria Math" w:cstheme="minorHAnsi"/>
-          <w:sz w:val="24"/>
-          <w:szCs w:val="24"/>
-        </w:rPr>
-        <w:t>are</w:t>
-      </w:r>
-      <w:proofErr w:type="gramEnd"/>
-      <w:r>
-        <w:rPr>
-          <w:rFonts w:ascii="Cambria Math" w:hAnsi="Cambria Math" w:cstheme="minorHAnsi"/>
-          <w:sz w:val="24"/>
-          <w:szCs w:val="24"/>
-        </w:rPr>
-        <w:t xml:space="preserve"> still used in some places. </w:t>
+        <w:t xml:space="preserve">, although parenthesis are still used in some places. </w:t>
       </w:r>
       <w:r>
         <w:rPr>
@@ -2989,6 +2979,56 @@
         <w:spacing w:line="480" w:lineRule="auto"/>
         <w:rPr>
           <w:rFonts w:ascii="Cambria Math" w:hAnsi="Cambria Math" w:cstheme="minorHAnsi"/>
+          <w:i/>
+          <w:iCs/>
+          <w:sz w:val="24"/>
+          <w:szCs w:val="24"/>
+        </w:rPr>
+      </w:pPr>
+      <w:r>
+        <w:rPr>
+          <w:rFonts w:ascii="Cambria Math" w:hAnsi="Cambria Math" w:cstheme="minorHAnsi"/>
+          <w:i/>
+          <w:iCs/>
+          <w:sz w:val="24"/>
+          <w:szCs w:val="24"/>
+        </w:rPr>
+        <w:t>Closing Remarks</w:t>
+      </w:r>
+    </w:p>
+    <w:p>
+      <w:pPr>
+        <w:pStyle w:val="NoSpacing"/>
+        <w:spacing w:line="480" w:lineRule="auto"/>
+        <w:rPr>
+          <w:rFonts w:ascii="Cambria Math" w:hAnsi="Cambria Math" w:cstheme="minorHAnsi"/>
+          <w:sz w:val="24"/>
+          <w:szCs w:val="24"/>
+        </w:rPr>
+      </w:pPr>
+      <w:r>
+        <w:rPr>
+          <w:rFonts w:ascii="Cambria Math" w:hAnsi="Cambria Math" w:cstheme="minorHAnsi"/>
+          <w:sz w:val="24"/>
+          <w:szCs w:val="24"/>
+        </w:rPr>
+        <w:tab/>
+      </w:r>
+      <w:r>
+        <w:rPr>
+          <w:rFonts w:ascii="Cambria Math" w:hAnsi="Cambria Math" w:cstheme="minorHAnsi"/>
+          <w:sz w:val="24"/>
+          <w:szCs w:val="24"/>
+        </w:rPr>
+        <w:t>I could probably say even more on the topic of Java versus Python. To be honest, my complaints towards Java and praise towards Python could probably constitute an entire paper. In fact, I prefer Python so much more that in the last meeting with my thesis director before the defense, I proposed that I switch the implementation to Python. I was strongly advised against doing this for obvious reasons – changing the language of a project this late in development is a recipe for disaster. However, I genuinely believe that I may have been able to take the project even further, had I made the switch. A second, improved implementation of the software in Python could make for an interesting personal project.</w:t>
+      </w:r>
+    </w:p>
+    <w:p>
+      <w:pPr>
+        <w:pStyle w:val="NoSpacing"/>
+        <w:spacing w:line="480" w:lineRule="auto"/>
+        <w:rPr>
+          <w:rFonts w:ascii="Cambria Math" w:hAnsi="Cambria Math" w:cstheme="minorHAnsi"/>
           <w:b/>
           <w:bCs/>
           <w:sz w:val="24"/>
@@ -3042,6 +3082,7 @@
           <w:sz w:val="24"/>
           <w:szCs w:val="24"/>
         </w:rPr>
+        <w:lastRenderedPageBreak/>
         <w:tab/>
       </w:r>
       <w:r>
@@ -3078,16 +3119,7 @@
           <w:szCs w:val="24"/>
         </w:rPr>
         <w:tab/>
-        <w:t xml:space="preserve">By unstructured learning, I am referring to the mode of learning usually present when working on a personal project. There are no deliverables, no varying modes of </w:t>
-      </w:r>
-      <w:r>
-        <w:rPr>
-          <w:rFonts w:ascii="Cambria Math" w:hAnsi="Cambria Math" w:cstheme="minorHAnsi"/>
-          <w:sz w:val="24"/>
-          <w:szCs w:val="24"/>
-        </w:rPr>
-        <w:lastRenderedPageBreak/>
-        <w:t>submission, and no hard deadlines. With this thesis, there is only one deadline – the day of the defense. Even then, the author of the thesis chooses the date of the defense. So, I would say that the mode of learning for this thesis definitely falls under the category of unstructured learning.</w:t>
+        <w:t>By unstructured learning, I am referring to the mode of learning usually present when working on a personal project. There are no deliverables, no varying modes of submission, and no hard deadlines. With this thesis, there is only one deadline – the day of the defense. Even then, the author of the thesis chooses the date of the defense. So, I would say that the mode of learning for this thesis definitely falls under the category of unstructured learning.</w:t>
       </w:r>
     </w:p>
     <w:p>
@@ -3188,6 +3220,7 @@
           <w:sz w:val="24"/>
           <w:szCs w:val="24"/>
         </w:rPr>
+        <w:lastRenderedPageBreak/>
         <w:tab/>
       </w:r>
       <w:r>
@@ -3293,63 +3326,623 @@
           <w:sz w:val="24"/>
           <w:szCs w:val="24"/>
         </w:rPr>
+        <w:tab/>
+      </w:r>
+      <w:r>
+        <w:rPr>
+          <w:rFonts w:ascii="Cambria Math" w:hAnsi="Cambria Math" w:cstheme="minorHAnsi"/>
+          <w:sz w:val="24"/>
+          <w:szCs w:val="24"/>
+        </w:rPr>
+        <w:t xml:space="preserve">This journal was created quite late in the project’s </w:t>
+      </w:r>
+      <w:r>
+        <w:rPr>
+          <w:rFonts w:ascii="Cambria Math" w:hAnsi="Cambria Math" w:cstheme="minorHAnsi"/>
+          <w:sz w:val="24"/>
+          <w:szCs w:val="24"/>
+        </w:rPr>
+        <w:t>development (second to last month). For that reason, the majority of the work done on the project has already been completed. Obviously, I cannot directly capture my state of mind as it were earlier in development. However, between the first and second semester of development, I (finally) taught myself how to use GitHub, and create</w:t>
+      </w:r>
+      <w:r>
+        <w:rPr>
+          <w:rFonts w:ascii="Cambria Math" w:hAnsi="Cambria Math" w:cstheme="minorHAnsi"/>
+          <w:sz w:val="24"/>
+          <w:szCs w:val="24"/>
+        </w:rPr>
+        <w:t>d</w:t>
+      </w:r>
+      <w:r>
+        <w:rPr>
+          <w:rFonts w:ascii="Cambria Math" w:hAnsi="Cambria Math" w:cstheme="minorHAnsi"/>
+          <w:sz w:val="24"/>
+          <w:szCs w:val="24"/>
+        </w:rPr>
+        <w:t xml:space="preserve"> a repository for this project for the purpose of version control. Every update of my code has a short description to go with it. These entries contain the short descriptions themselves, their dates, and some comments from present me to give context, explanation, or my thoughts.</w:t>
+      </w:r>
+    </w:p>
+    <w:p>
+      <w:pPr>
+        <w:pStyle w:val="NoSpacing"/>
+        <w:spacing w:line="480" w:lineRule="auto"/>
+        <w:rPr>
+          <w:rFonts w:ascii="Cambria Math" w:hAnsi="Cambria Math" w:cstheme="minorHAnsi"/>
+          <w:b/>
+          <w:bCs/>
+          <w:sz w:val="24"/>
+          <w:szCs w:val="24"/>
+        </w:rPr>
+      </w:pPr>
+      <w:r>
+        <w:rPr>
+          <w:rFonts w:ascii="Cambria Math" w:hAnsi="Cambria Math" w:cstheme="minorHAnsi"/>
+          <w:b/>
+          <w:bCs/>
+          <w:sz w:val="24"/>
+          <w:szCs w:val="24"/>
+        </w:rPr>
+        <w:t>Journal Entries</w:t>
+      </w:r>
+    </w:p>
+    <w:p>
+      <w:pPr>
+        <w:pStyle w:val="NoSpacing"/>
+        <w:spacing w:line="480" w:lineRule="auto"/>
+        <w:rPr>
+          <w:rFonts w:ascii="Cambria Math" w:hAnsi="Cambria Math" w:cstheme="minorHAnsi"/>
+          <w:i/>
+          <w:iCs/>
+          <w:sz w:val="24"/>
+          <w:szCs w:val="24"/>
+        </w:rPr>
+      </w:pPr>
+      <w:r>
+        <w:rPr>
+          <w:rFonts w:ascii="Cambria Math" w:hAnsi="Cambria Math" w:cstheme="minorHAnsi"/>
+          <w:i/>
+          <w:iCs/>
+          <w:sz w:val="24"/>
+          <w:szCs w:val="24"/>
+        </w:rPr>
+        <w:t>March 2</w:t>
+      </w:r>
+      <w:r>
+        <w:rPr>
+          <w:rFonts w:ascii="Cambria Math" w:hAnsi="Cambria Math" w:cstheme="minorHAnsi"/>
+          <w:i/>
+          <w:iCs/>
+          <w:sz w:val="24"/>
+          <w:szCs w:val="24"/>
+          <w:vertAlign w:val="superscript"/>
+        </w:rPr>
+        <w:t>nd</w:t>
+      </w:r>
+      <w:r>
+        <w:rPr>
+          <w:rFonts w:ascii="Cambria Math" w:hAnsi="Cambria Math" w:cstheme="minorHAnsi"/>
+          <w:i/>
+          <w:iCs/>
+          <w:sz w:val="24"/>
+          <w:szCs w:val="24"/>
+        </w:rPr>
+        <w:t>, 2021</w:t>
+      </w:r>
+    </w:p>
+    <w:p>
+      <w:pPr>
+        <w:pStyle w:val="NoSpacing"/>
+        <w:spacing w:line="480" w:lineRule="auto"/>
+        <w:rPr>
+          <w:rFonts w:ascii="Cambria Math" w:hAnsi="Cambria Math" w:cstheme="minorHAnsi"/>
+          <w:sz w:val="24"/>
+          <w:szCs w:val="24"/>
+        </w:rPr>
+      </w:pPr>
+      <w:r>
+        <w:rPr>
+          <w:rFonts w:ascii="Cambria Math" w:hAnsi="Cambria Math" w:cstheme="minorHAnsi"/>
+          <w:i/>
+          <w:iCs/>
+          <w:sz w:val="24"/>
+          <w:szCs w:val="24"/>
+        </w:rPr>
+        <w:tab/>
+      </w:r>
+      <w:r>
+        <w:rPr>
+          <w:rFonts w:ascii="Cambria Math" w:hAnsi="Cambria Math" w:cstheme="minorHAnsi"/>
+          <w:sz w:val="24"/>
+          <w:szCs w:val="24"/>
+        </w:rPr>
+        <w:t xml:space="preserve">Today, I created the software development journal itself, so this will be its first </w:t>
+      </w:r>
+      <w:r>
+        <w:rPr>
+          <w:rFonts w:ascii="Cambria Math" w:hAnsi="Cambria Math" w:cstheme="minorHAnsi"/>
+          <w:sz w:val="24"/>
+          <w:szCs w:val="24"/>
+        </w:rPr>
+        <w:t>genuine</w:t>
+      </w:r>
+      <w:r>
+        <w:rPr>
+          <w:rFonts w:ascii="Cambria Math" w:hAnsi="Cambria Math" w:cstheme="minorHAnsi"/>
+          <w:sz w:val="24"/>
+          <w:szCs w:val="24"/>
+        </w:rPr>
+        <w:t xml:space="preserve"> entry. I created the file, </w:t>
+      </w:r>
+      <w:r>
+        <w:rPr>
+          <w:rFonts w:ascii="Cambria Math" w:hAnsi="Cambria Math" w:cstheme="minorHAnsi"/>
+          <w:sz w:val="24"/>
+          <w:szCs w:val="24"/>
+        </w:rPr>
+        <w:t xml:space="preserve">came up with a general structure for the document, and started typing away. I wrote the journal’s first section, “Initial Premise and Motivation,” which is currently comprised of two subsections: “For the Application” and “For this </w:t>
+      </w:r>
+      <w:r>
+        <w:rPr>
+          <w:rFonts w:ascii="Cambria Math" w:hAnsi="Cambria Math" w:cstheme="minorHAnsi"/>
+          <w:sz w:val="24"/>
+          <w:szCs w:val="24"/>
+        </w:rPr>
+        <w:lastRenderedPageBreak/>
+        <w:t xml:space="preserve">Journal.” I think </w:t>
+      </w:r>
+      <w:r>
+        <w:rPr>
+          <w:rFonts w:ascii="Cambria Math" w:hAnsi="Cambria Math" w:cstheme="minorHAnsi"/>
+          <w:sz w:val="24"/>
+          <w:szCs w:val="24"/>
+        </w:rPr>
+        <w:t>they are</w:t>
+      </w:r>
+      <w:r>
+        <w:rPr>
+          <w:rFonts w:ascii="Cambria Math" w:hAnsi="Cambria Math" w:cstheme="minorHAnsi"/>
+          <w:sz w:val="24"/>
+          <w:szCs w:val="24"/>
+        </w:rPr>
+        <w:t xml:space="preserve"> both quite good, and should serve as a great introduction to the journal – </w:t>
+      </w:r>
+      <w:r>
+        <w:rPr>
+          <w:rFonts w:ascii="Cambria Math" w:hAnsi="Cambria Math" w:cstheme="minorHAnsi"/>
+          <w:sz w:val="24"/>
+          <w:szCs w:val="24"/>
+        </w:rPr>
+        <w:t>let us</w:t>
+      </w:r>
+      <w:r>
+        <w:rPr>
+          <w:rFonts w:ascii="Cambria Math" w:hAnsi="Cambria Math" w:cstheme="minorHAnsi"/>
+          <w:sz w:val="24"/>
+          <w:szCs w:val="24"/>
+        </w:rPr>
+        <w:t xml:space="preserve"> hope I think the same in a month from now!</w:t>
+      </w:r>
+    </w:p>
+    <w:p>
+      <w:pPr>
+        <w:pStyle w:val="NoSpacing"/>
+        <w:spacing w:line="480" w:lineRule="auto"/>
+        <w:rPr>
+          <w:rFonts w:ascii="Cambria Math" w:hAnsi="Cambria Math" w:cstheme="minorHAnsi"/>
+          <w:sz w:val="24"/>
+          <w:szCs w:val="24"/>
+        </w:rPr>
+      </w:pPr>
+      <w:r>
+        <w:rPr>
+          <w:rFonts w:ascii="Cambria Math" w:hAnsi="Cambria Math" w:cstheme="minorHAnsi"/>
+          <w:sz w:val="24"/>
+          <w:szCs w:val="24"/>
+        </w:rPr>
+        <w:tab/>
+      </w:r>
+      <w:r>
+        <w:rPr>
+          <w:rFonts w:ascii="Cambria Math" w:hAnsi="Cambria Math" w:cstheme="minorHAnsi"/>
+          <w:sz w:val="24"/>
+          <w:szCs w:val="24"/>
+        </w:rPr>
+        <w:t xml:space="preserve">I also wrote the section “Lost Entries,” which discusses the work that was done on the project pre-GitHub. After that, I wrote the introduction to the section “Retroactive Entries.” I hope to finish this section tomorrow and capture my thinking from my previous commits. Of course, commits made from this point onward will be captured in the entries in this section here. </w:t>
+      </w:r>
+    </w:p>
+    <w:p>
+      <w:pPr>
+        <w:pStyle w:val="NoSpacing"/>
+        <w:spacing w:line="480" w:lineRule="auto"/>
+        <w:rPr>
+          <w:rFonts w:ascii="Cambria Math" w:hAnsi="Cambria Math" w:cstheme="minorHAnsi"/>
+          <w:sz w:val="24"/>
+          <w:szCs w:val="24"/>
+        </w:rPr>
+      </w:pPr>
+      <w:r>
+        <w:rPr>
+          <w:rFonts w:ascii="Cambria Math" w:hAnsi="Cambria Math" w:cstheme="minorHAnsi"/>
+          <w:sz w:val="24"/>
+          <w:szCs w:val="24"/>
+        </w:rPr>
+        <w:tab/>
+        <w:t xml:space="preserve">On that note, today’s thesis work consisted of a few hours of thinking and writing. The only thing I will commit today is this journal itself, although </w:t>
+      </w:r>
+      <w:r>
+        <w:rPr>
+          <w:rFonts w:ascii="Cambria Math" w:hAnsi="Cambria Math" w:cstheme="minorHAnsi"/>
+          <w:sz w:val="24"/>
+          <w:szCs w:val="24"/>
+        </w:rPr>
+        <w:t>I am</w:t>
+      </w:r>
+      <w:r>
+        <w:rPr>
+          <w:rFonts w:ascii="Cambria Math" w:hAnsi="Cambria Math" w:cstheme="minorHAnsi"/>
+          <w:sz w:val="24"/>
+          <w:szCs w:val="24"/>
+        </w:rPr>
+        <w:t xml:space="preserve"> not sure how GitHub handles docx files. My plans as of now are to finish up this entry, give this document a quick proofreading, and then commit this document to the project’s repository. Since all of today’s work took place in the journal itself, this entry is </w:t>
+      </w:r>
+      <w:r>
+        <w:rPr>
+          <w:rFonts w:ascii="Cambria Math" w:hAnsi="Cambria Math" w:cstheme="minorHAnsi"/>
+          <w:sz w:val="24"/>
+          <w:szCs w:val="24"/>
+        </w:rPr>
+        <w:t>definitely</w:t>
+      </w:r>
+      <w:r>
+        <w:rPr>
+          <w:rFonts w:ascii="Cambria Math" w:hAnsi="Cambria Math" w:cstheme="minorHAnsi"/>
+          <w:sz w:val="24"/>
+          <w:szCs w:val="24"/>
+        </w:rPr>
+        <w:t xml:space="preserve"> an example of meta-journaling.</w:t>
+      </w:r>
+    </w:p>
+    <w:p>
+      <w:pPr>
+        <w:pStyle w:val="NoSpacing"/>
+        <w:spacing w:line="480" w:lineRule="auto"/>
+        <w:rPr>
+          <w:rFonts w:ascii="Cambria Math" w:hAnsi="Cambria Math" w:cstheme="minorHAnsi"/>
+          <w:i/>
+          <w:iCs/>
+          <w:sz w:val="24"/>
+          <w:szCs w:val="24"/>
+        </w:rPr>
+      </w:pPr>
+      <w:r>
+        <w:rPr>
+          <w:rFonts w:ascii="Cambria Math" w:hAnsi="Cambria Math" w:cstheme="minorHAnsi"/>
+          <w:i/>
+          <w:iCs/>
+          <w:sz w:val="24"/>
+          <w:szCs w:val="24"/>
+        </w:rPr>
+        <w:t>April 6</w:t>
+      </w:r>
+      <w:r>
+        <w:rPr>
+          <w:rFonts w:ascii="Cambria Math" w:hAnsi="Cambria Math" w:cstheme="minorHAnsi"/>
+          <w:i/>
+          <w:iCs/>
+          <w:sz w:val="24"/>
+          <w:szCs w:val="24"/>
+          <w:vertAlign w:val="superscript"/>
+        </w:rPr>
+        <w:t>th</w:t>
+      </w:r>
+      <w:r>
+        <w:rPr>
+          <w:rFonts w:ascii="Cambria Math" w:hAnsi="Cambria Math" w:cstheme="minorHAnsi"/>
+          <w:i/>
+          <w:iCs/>
+          <w:sz w:val="24"/>
+          <w:szCs w:val="24"/>
+        </w:rPr>
+        <w:t>, 2021</w:t>
+      </w:r>
+    </w:p>
+    <w:p>
+      <w:pPr>
+        <w:pStyle w:val="NoSpacing"/>
+        <w:spacing w:line="480" w:lineRule="auto"/>
+        <w:rPr>
+          <w:rFonts w:ascii="Cambria Math" w:hAnsi="Cambria Math" w:cstheme="minorHAnsi"/>
+          <w:sz w:val="24"/>
+          <w:szCs w:val="24"/>
+        </w:rPr>
+      </w:pPr>
+      <w:r>
+        <w:rPr>
+          <w:rFonts w:ascii="Cambria Math" w:hAnsi="Cambria Math" w:cstheme="minorHAnsi"/>
+          <w:sz w:val="24"/>
+          <w:szCs w:val="24"/>
+        </w:rPr>
+        <w:tab/>
+      </w:r>
+      <w:r>
+        <w:rPr>
+          <w:rFonts w:ascii="Cambria Math" w:hAnsi="Cambria Math" w:cstheme="minorHAnsi"/>
+          <w:sz w:val="24"/>
+          <w:szCs w:val="24"/>
+        </w:rPr>
+        <w:t xml:space="preserve">As </w:t>
+      </w:r>
+      <w:r>
+        <w:rPr>
+          <w:rFonts w:ascii="Cambria Math" w:hAnsi="Cambria Math" w:cstheme="minorHAnsi"/>
+          <w:sz w:val="24"/>
+          <w:szCs w:val="24"/>
+        </w:rPr>
+        <w:t>one can tell</w:t>
+      </w:r>
+      <w:r>
+        <w:rPr>
+          <w:rFonts w:ascii="Cambria Math" w:hAnsi="Cambria Math" w:cstheme="minorHAnsi"/>
+          <w:sz w:val="24"/>
+          <w:szCs w:val="24"/>
+        </w:rPr>
+        <w:t xml:space="preserve"> from the difference in entry dates, I certainly did not “finish this section tomorrow” as was planned. This is because shortly after the last entry, my schedule was bombarded with midterms, assignments, and projects, to a magnitude that was somewhat… unexpected. But, </w:t>
+      </w:r>
+      <w:r>
+        <w:rPr>
+          <w:rFonts w:ascii="Cambria Math" w:hAnsi="Cambria Math" w:cstheme="minorHAnsi"/>
+          <w:sz w:val="24"/>
+          <w:szCs w:val="24"/>
+        </w:rPr>
+        <w:t>it has</w:t>
+      </w:r>
+      <w:r>
+        <w:rPr>
+          <w:rFonts w:ascii="Cambria Math" w:hAnsi="Cambria Math" w:cstheme="minorHAnsi"/>
+          <w:sz w:val="24"/>
+          <w:szCs w:val="24"/>
+        </w:rPr>
+        <w:t xml:space="preserve"> all been said before</w:t>
+      </w:r>
+      <w:r>
+        <w:rPr>
+          <w:rFonts w:ascii="Cambria Math" w:hAnsi="Cambria Math" w:cstheme="minorHAnsi"/>
+          <w:sz w:val="24"/>
+          <w:szCs w:val="24"/>
+        </w:rPr>
+        <w:t xml:space="preserve">; </w:t>
+      </w:r>
+      <w:r>
+        <w:rPr>
+          <w:rFonts w:ascii="Cambria Math" w:hAnsi="Cambria Math" w:cstheme="minorHAnsi"/>
+          <w:sz w:val="24"/>
+          <w:szCs w:val="24"/>
+        </w:rPr>
+        <w:t>I am</w:t>
+      </w:r>
+      <w:r>
+        <w:rPr>
+          <w:rFonts w:ascii="Cambria Math" w:hAnsi="Cambria Math" w:cstheme="minorHAnsi"/>
+          <w:sz w:val="24"/>
+          <w:szCs w:val="24"/>
+        </w:rPr>
+        <w:t xml:space="preserve"> here now, so let’s move on, and get down to brass tacks.</w:t>
+      </w:r>
+    </w:p>
+    <w:p>
+      <w:pPr>
+        <w:pStyle w:val="NoSpacing"/>
+        <w:spacing w:line="480" w:lineRule="auto"/>
+        <w:rPr>
+          <w:rFonts w:ascii="Cambria Math" w:hAnsi="Cambria Math" w:cstheme="minorHAnsi"/>
+          <w:sz w:val="24"/>
+          <w:szCs w:val="24"/>
+        </w:rPr>
+      </w:pPr>
+      <w:r>
+        <w:rPr>
+          <w:rFonts w:ascii="Cambria Math" w:hAnsi="Cambria Math" w:cstheme="minorHAnsi"/>
+          <w:sz w:val="24"/>
+          <w:szCs w:val="24"/>
+        </w:rPr>
+        <w:tab/>
+      </w:r>
+      <w:r>
+        <w:rPr>
+          <w:rFonts w:ascii="Cambria Math" w:hAnsi="Cambria Math" w:cstheme="minorHAnsi"/>
+          <w:sz w:val="24"/>
+          <w:szCs w:val="24"/>
+        </w:rPr>
+        <w:t xml:space="preserve">At the time of writing this, the project is incomplete. It is in a workable state, but it is definitely not complete. However, </w:t>
+      </w:r>
+      <w:r>
+        <w:rPr>
+          <w:rFonts w:ascii="Cambria Math" w:hAnsi="Cambria Math" w:cstheme="minorHAnsi"/>
+          <w:sz w:val="24"/>
+          <w:szCs w:val="24"/>
+        </w:rPr>
+        <w:t xml:space="preserve">it is close – with a little bit more work, the project will be in a state that I consider to be satisfactory. Although, this feeling of closeness may fall under the category of “so close, yet so far.” To quantify exactly what I want to do for the project, </w:t>
+      </w:r>
+      <w:r>
+        <w:rPr>
+          <w:rFonts w:ascii="Cambria Math" w:hAnsi="Cambria Math" w:cstheme="minorHAnsi"/>
+          <w:sz w:val="24"/>
+          <w:szCs w:val="24"/>
+        </w:rPr>
+        <w:t xml:space="preserve">a </w:t>
+      </w:r>
+      <w:r>
+        <w:rPr>
+          <w:rFonts w:ascii="Cambria Math" w:hAnsi="Cambria Math" w:cstheme="minorHAnsi"/>
+          <w:sz w:val="24"/>
+          <w:szCs w:val="24"/>
+        </w:rPr>
+        <w:lastRenderedPageBreak/>
+        <w:t xml:space="preserve">section will be added </w:t>
+      </w:r>
+      <w:r>
+        <w:rPr>
+          <w:rFonts w:ascii="Cambria Math" w:hAnsi="Cambria Math" w:cstheme="minorHAnsi"/>
+          <w:sz w:val="24"/>
+          <w:szCs w:val="24"/>
+        </w:rPr>
+        <w:t>entitled “Minimal Requirements.” I have discussed what can be accepted as a set of minimal requirements with my thesis director, and have taken some rough notes on the subject. I would like to write this section tonight.</w:t>
+      </w:r>
+    </w:p>
+    <w:p>
+      <w:pPr>
+        <w:pStyle w:val="NoSpacing"/>
+        <w:spacing w:line="480" w:lineRule="auto"/>
+        <w:rPr>
+          <w:rFonts w:ascii="Cambria Math" w:hAnsi="Cambria Math" w:cstheme="minorHAnsi"/>
+          <w:sz w:val="24"/>
+          <w:szCs w:val="24"/>
+        </w:rPr>
+      </w:pPr>
+      <w:r>
+        <w:rPr>
+          <w:rFonts w:ascii="Cambria Math" w:hAnsi="Cambria Math" w:cstheme="minorHAnsi"/>
+          <w:sz w:val="24"/>
+          <w:szCs w:val="24"/>
+        </w:rPr>
+        <w:tab/>
+      </w:r>
+      <w:r>
+        <w:rPr>
+          <w:rFonts w:ascii="Cambria Math" w:hAnsi="Cambria Math" w:cstheme="minorHAnsi"/>
+          <w:sz w:val="24"/>
+          <w:szCs w:val="24"/>
+        </w:rPr>
+        <w:t xml:space="preserve">As previously stated, this software development journal was initially made as a way of compensating for the fact that </w:t>
+      </w:r>
+      <w:r>
+        <w:rPr>
+          <w:rFonts w:ascii="Cambria Math" w:hAnsi="Cambria Math" w:cstheme="minorHAnsi"/>
+          <w:sz w:val="24"/>
+          <w:szCs w:val="24"/>
+        </w:rPr>
+        <w:t>programming, and following good practices while doing so,</w:t>
+      </w:r>
+      <w:r>
+        <w:rPr>
+          <w:rFonts w:ascii="Cambria Math" w:hAnsi="Cambria Math" w:cstheme="minorHAnsi"/>
+          <w:sz w:val="24"/>
+          <w:szCs w:val="24"/>
+        </w:rPr>
+        <w:t xml:space="preserve"> </w:t>
+      </w:r>
+      <w:r>
+        <w:rPr>
+          <w:rFonts w:ascii="Cambria Math" w:hAnsi="Cambria Math" w:cstheme="minorHAnsi"/>
+          <w:sz w:val="24"/>
+          <w:szCs w:val="24"/>
+        </w:rPr>
+        <w:t xml:space="preserve">often results in a small codebase. However, what has not been said as of yet is that, at this point, the focal point of this project has shifted away from the software itself, and towards this journal. The thesis has gone from a software development project, to a “learning about software development” project. </w:t>
+      </w:r>
+      <w:r>
+        <w:rPr>
+          <w:rFonts w:ascii="Cambria Math" w:hAnsi="Cambria Math" w:cstheme="minorHAnsi"/>
+          <w:sz w:val="24"/>
+          <w:szCs w:val="24"/>
+        </w:rPr>
+        <w:br/>
+      </w:r>
+      <w:r>
+        <w:rPr>
+          <w:rFonts w:ascii="Cambria Math" w:hAnsi="Cambria Math" w:cstheme="minorHAnsi"/>
+          <w:sz w:val="24"/>
+          <w:szCs w:val="24"/>
+        </w:rPr>
+        <w:tab/>
+        <w:t>What does this shift-in-focus imply? Does it imply that the thesis is a failure, since development of the software did not go as far as planned? Absolutely not. A set of revised minimal requirements were defined for the software. At this time, the software is on track to meet these requirements before the defense. Even then, if by some stroke of bad luck, the thesis was not accepted outright at the time of its defense, there will still be ample time for revisions.</w:t>
+      </w:r>
+      <w:r>
+        <w:rPr>
+          <w:rFonts w:ascii="Cambria Math" w:hAnsi="Cambria Math" w:cstheme="minorHAnsi"/>
+          <w:sz w:val="24"/>
+          <w:szCs w:val="24"/>
+        </w:rPr>
+        <w:t xml:space="preserve"> </w:t>
+      </w:r>
+    </w:p>
+    <w:p>
+      <w:pPr>
+        <w:pStyle w:val="NoSpacing"/>
+        <w:spacing w:line="480" w:lineRule="auto"/>
+        <w:rPr>
+          <w:rFonts w:ascii="Cambria Math" w:hAnsi="Cambria Math" w:cstheme="minorHAnsi"/>
+          <w:sz w:val="24"/>
+          <w:szCs w:val="24"/>
+        </w:rPr>
+      </w:pPr>
+      <w:r>
+        <w:rPr>
+          <w:rFonts w:ascii="Cambria Math" w:hAnsi="Cambria Math" w:cstheme="minorHAnsi"/>
+          <w:sz w:val="24"/>
+          <w:szCs w:val="24"/>
+        </w:rPr>
+        <w:tab/>
+        <w:t xml:space="preserve">Another question comes to mind: suppose that software development went as planned. How much of a difference would this have made? </w:t>
+      </w:r>
+      <w:r>
+        <w:rPr>
+          <w:rFonts w:ascii="Cambria Math" w:hAnsi="Cambria Math" w:cstheme="minorHAnsi"/>
+          <w:sz w:val="24"/>
+          <w:szCs w:val="24"/>
+        </w:rPr>
+        <w:t>I must admit that yes, the software would have turned out significantly better than it is now. Looking back at the prospectus summary, the requirements were somewhat unrealistic. Would it be possible for an experienced programmer to create such an application in a year’s time? Definitely. Was it possible for me to create such an application</w:t>
+      </w:r>
+      <w:r>
+        <w:rPr>
+          <w:rFonts w:ascii="Cambria Math" w:hAnsi="Cambria Math" w:cstheme="minorHAnsi"/>
+          <w:sz w:val="24"/>
+          <w:szCs w:val="24"/>
+        </w:rPr>
+        <w:t xml:space="preserve"> given a full course load, a capstone project, an accelerated graduate program, and additional honors work? It was not.</w:t>
+      </w:r>
+    </w:p>
+    <w:p>
+      <w:pPr>
+        <w:pStyle w:val="NoSpacing"/>
+        <w:spacing w:line="480" w:lineRule="auto"/>
+        <w:rPr>
+          <w:rFonts w:ascii="Cambria Math" w:hAnsi="Cambria Math" w:cstheme="minorHAnsi"/>
+          <w:sz w:val="24"/>
+          <w:szCs w:val="24"/>
+        </w:rPr>
+      </w:pPr>
+      <w:r>
+        <w:rPr>
+          <w:rFonts w:ascii="Cambria Math" w:hAnsi="Cambria Math" w:cstheme="minorHAnsi"/>
+          <w:sz w:val="24"/>
+          <w:szCs w:val="24"/>
+        </w:rPr>
         <w:lastRenderedPageBreak/>
         <w:tab/>
-      </w:r>
-      <w:r>
-        <w:rPr>
-          <w:rFonts w:ascii="Cambria Math" w:hAnsi="Cambria Math" w:cstheme="minorHAnsi"/>
-          <w:sz w:val="24"/>
-          <w:szCs w:val="24"/>
-        </w:rPr>
-        <w:t xml:space="preserve">This journal was created quite late in the project’s </w:t>
-      </w:r>
-      <w:r>
-        <w:rPr>
-          <w:rFonts w:ascii="Cambria Math" w:hAnsi="Cambria Math" w:cstheme="minorHAnsi"/>
-          <w:sz w:val="24"/>
-          <w:szCs w:val="24"/>
-        </w:rPr>
-        <w:t>development (second to last month). For that reason, the majority of the work done on the project has already been completed. Obviously, I cannot directly capture my state of mind as it were earlier in development. However, between the first and second semester of development, I (finally) taught myself how to use GitHub, and create</w:t>
-      </w:r>
-      <w:r>
-        <w:rPr>
-          <w:rFonts w:ascii="Cambria Math" w:hAnsi="Cambria Math" w:cstheme="minorHAnsi"/>
-          <w:sz w:val="24"/>
-          <w:szCs w:val="24"/>
-        </w:rPr>
-        <w:t>d</w:t>
-      </w:r>
-      <w:r>
-        <w:rPr>
-          <w:rFonts w:ascii="Cambria Math" w:hAnsi="Cambria Math" w:cstheme="minorHAnsi"/>
-          <w:sz w:val="24"/>
-          <w:szCs w:val="24"/>
-        </w:rPr>
-        <w:t xml:space="preserve"> a repository for this project for the purpose of version control. Every update of my code has a short description to go with it. These entries contain the short descriptions themselves, their dates, and some comments from present me to give context, explanation, or my thoughts.</w:t>
-      </w:r>
-    </w:p>
-    <w:p>
-      <w:pPr>
-        <w:pStyle w:val="NoSpacing"/>
-        <w:spacing w:line="480" w:lineRule="auto"/>
-        <w:rPr>
-          <w:rFonts w:ascii="Cambria Math" w:hAnsi="Cambria Math" w:cstheme="minorHAnsi"/>
-          <w:b/>
-          <w:bCs/>
-          <w:sz w:val="24"/>
-          <w:szCs w:val="24"/>
-        </w:rPr>
-      </w:pPr>
-      <w:r>
-        <w:rPr>
-          <w:rFonts w:ascii="Cambria Math" w:hAnsi="Cambria Math" w:cstheme="minorHAnsi"/>
-          <w:b/>
-          <w:bCs/>
-          <w:sz w:val="24"/>
-          <w:szCs w:val="24"/>
-        </w:rPr>
-        <w:t>Journal Entries</w:t>
+        <w:t>To summarize: although the thesis will not be up-to-par based on the original</w:t>
+      </w:r>
+      <w:r>
+        <w:rPr>
+          <w:rFonts w:ascii="Cambria Math" w:hAnsi="Cambria Math" w:cstheme="minorHAnsi"/>
+          <w:sz w:val="24"/>
+          <w:szCs w:val="24"/>
+        </w:rPr>
+        <w:t xml:space="preserve"> </w:t>
+      </w:r>
+      <w:r>
+        <w:rPr>
+          <w:rFonts w:ascii="Cambria Math" w:hAnsi="Cambria Math" w:cstheme="minorHAnsi"/>
+          <w:sz w:val="24"/>
+          <w:szCs w:val="24"/>
+        </w:rPr>
+        <w:t>standards, it will be complete by a set of more reasonable, redefined standards that have been clearly outlined in a different section. Additionally, the focal point of the thesis has shifted to this software development journal, which was something that was not even defined in the original prospectus</w:t>
+      </w:r>
+      <w:r>
+        <w:rPr>
+          <w:rFonts w:ascii="Cambria Math" w:hAnsi="Cambria Math" w:cstheme="minorHAnsi"/>
+          <w:sz w:val="24"/>
+          <w:szCs w:val="24"/>
+        </w:rPr>
+        <w:t>. At this time, I am going to break away from this entry, and write the minimal requirements section.</w:t>
       </w:r>
     </w:p>
     <w:p>
@@ -3372,7 +3965,7 @@
           <w:sz w:val="24"/>
           <w:szCs w:val="24"/>
         </w:rPr>
-        <w:t>March 2</w:t>
+        <w:t>April 9</w:t>
       </w:r>
       <w:r>
         <w:rPr>
@@ -3383,7 +3976,7 @@
           <w:szCs w:val="24"/>
           <w:vertAlign w:val="superscript"/>
         </w:rPr>
-        <w:t>nd</w:t>
+        <w:t>th</w:t>
       </w:r>
       <w:r>
         <w:rPr>
@@ -3409,8 +4002,6 @@
       <w:r>
         <w:rPr>
           <w:rFonts w:ascii="Cambria Math" w:hAnsi="Cambria Math" w:cstheme="minorHAnsi"/>
-          <w:i/>
-          <w:iCs/>
           <w:sz w:val="24"/>
           <w:szCs w:val="24"/>
         </w:rPr>
@@ -3422,63 +4013,7 @@
           <w:sz w:val="24"/>
           <w:szCs w:val="24"/>
         </w:rPr>
-        <w:t xml:space="preserve">Today, I created the software development journal itself, so this will be its first </w:t>
-      </w:r>
-      <w:r>
-        <w:rPr>
-          <w:rFonts w:ascii="Cambria Math" w:hAnsi="Cambria Math" w:cstheme="minorHAnsi"/>
-          <w:sz w:val="24"/>
-          <w:szCs w:val="24"/>
-        </w:rPr>
-        <w:t>genuine</w:t>
-      </w:r>
-      <w:r>
-        <w:rPr>
-          <w:rFonts w:ascii="Cambria Math" w:hAnsi="Cambria Math" w:cstheme="minorHAnsi"/>
-          <w:sz w:val="24"/>
-          <w:szCs w:val="24"/>
-        </w:rPr>
-        <w:t xml:space="preserve"> entry. I created the file, </w:t>
-      </w:r>
-      <w:r>
-        <w:rPr>
-          <w:rFonts w:ascii="Cambria Math" w:hAnsi="Cambria Math" w:cstheme="minorHAnsi"/>
-          <w:sz w:val="24"/>
-          <w:szCs w:val="24"/>
-        </w:rPr>
-        <w:t xml:space="preserve">came up with a general structure for the document, and started typing away. I wrote the journal’s first section, “Initial Premise and Motivation,” which is currently comprised of two subsections: “For the Application” and “For this Journal.” I think </w:t>
-      </w:r>
-      <w:r>
-        <w:rPr>
-          <w:rFonts w:ascii="Cambria Math" w:hAnsi="Cambria Math" w:cstheme="minorHAnsi"/>
-          <w:sz w:val="24"/>
-          <w:szCs w:val="24"/>
-        </w:rPr>
-        <w:t>they are</w:t>
-      </w:r>
-      <w:r>
-        <w:rPr>
-          <w:rFonts w:ascii="Cambria Math" w:hAnsi="Cambria Math" w:cstheme="minorHAnsi"/>
-          <w:sz w:val="24"/>
-          <w:szCs w:val="24"/>
-        </w:rPr>
-        <w:t xml:space="preserve"> both quite good, and should serve as a great introduction to the journal – </w:t>
-      </w:r>
-      <w:r>
-        <w:rPr>
-          <w:rFonts w:ascii="Cambria Math" w:hAnsi="Cambria Math" w:cstheme="minorHAnsi"/>
-          <w:sz w:val="24"/>
-          <w:szCs w:val="24"/>
-        </w:rPr>
-        <w:t>let us</w:t>
-      </w:r>
-      <w:r>
-        <w:rPr>
-          <w:rFonts w:ascii="Cambria Math" w:hAnsi="Cambria Math" w:cstheme="minorHAnsi"/>
-          <w:sz w:val="24"/>
-          <w:szCs w:val="24"/>
-        </w:rPr>
-        <w:t xml:space="preserve"> hope I think the same in a month from now!</w:t>
+        <w:t>Work on the project has been going well as of late. After writing the section on minimal requirements, I took the time to read over the entire document and make revisions. Only a few revisions were made, mainly for the purpose of consistency of tone. Following these revisions, I sent the list of minimal requirements to the thesis director for approval. They were approved, meaning that the software now has a more concrete criteria for completion.</w:t>
       </w:r>
     </w:p>
     <w:p>
@@ -3505,324 +4040,115 @@
           <w:sz w:val="24"/>
           <w:szCs w:val="24"/>
         </w:rPr>
-        <w:t xml:space="preserve">I also wrote the section “Lost Entries,” which discusses the work that was done on the project pre-GitHub. After that, I wrote the introduction to the section “Retroactive Entries.” I hope to finish this section tomorrow and capture my thinking from my previous commits. Of course, commits made from this point onward will be captured in the entries in this section here. </w:t>
-      </w:r>
-    </w:p>
-    <w:p>
-      <w:pPr>
-        <w:pStyle w:val="NoSpacing"/>
-        <w:spacing w:line="480" w:lineRule="auto"/>
-        <w:rPr>
-          <w:rFonts w:ascii="Cambria Math" w:hAnsi="Cambria Math" w:cstheme="minorHAnsi"/>
-          <w:sz w:val="24"/>
-          <w:szCs w:val="24"/>
-        </w:rPr>
-      </w:pPr>
-      <w:r>
-        <w:rPr>
-          <w:rFonts w:ascii="Cambria Math" w:hAnsi="Cambria Math" w:cstheme="minorHAnsi"/>
-          <w:sz w:val="24"/>
-          <w:szCs w:val="24"/>
-        </w:rPr>
-        <w:tab/>
-        <w:t xml:space="preserve">On that note, today’s thesis work consisted of a few hours of thinking and writing. The only thing I will commit today is this journal itself, although </w:t>
-      </w:r>
-      <w:r>
-        <w:rPr>
-          <w:rFonts w:ascii="Cambria Math" w:hAnsi="Cambria Math" w:cstheme="minorHAnsi"/>
-          <w:sz w:val="24"/>
-          <w:szCs w:val="24"/>
-        </w:rPr>
-        <w:t>I am</w:t>
-      </w:r>
-      <w:r>
-        <w:rPr>
-          <w:rFonts w:ascii="Cambria Math" w:hAnsi="Cambria Math" w:cstheme="minorHAnsi"/>
-          <w:sz w:val="24"/>
-          <w:szCs w:val="24"/>
-        </w:rPr>
-        <w:t xml:space="preserve"> not sure how GitHub </w:t>
-      </w:r>
-      <w:r>
-        <w:rPr>
-          <w:rFonts w:ascii="Cambria Math" w:hAnsi="Cambria Math" w:cstheme="minorHAnsi"/>
-          <w:sz w:val="24"/>
-          <w:szCs w:val="24"/>
-        </w:rPr>
-        <w:lastRenderedPageBreak/>
-        <w:t xml:space="preserve">handles docx files. My plans as of now are to finish up this entry, give this document a quick proofreading, and then commit this document to the project’s repository. Since all of today’s work took place in the journal itself, this entry is </w:t>
-      </w:r>
-      <w:r>
-        <w:rPr>
-          <w:rFonts w:ascii="Cambria Math" w:hAnsi="Cambria Math" w:cstheme="minorHAnsi"/>
-          <w:sz w:val="24"/>
-          <w:szCs w:val="24"/>
-        </w:rPr>
-        <w:t>definitely</w:t>
-      </w:r>
-      <w:r>
-        <w:rPr>
-          <w:rFonts w:ascii="Cambria Math" w:hAnsi="Cambria Math" w:cstheme="minorHAnsi"/>
-          <w:sz w:val="24"/>
-          <w:szCs w:val="24"/>
-        </w:rPr>
-        <w:t xml:space="preserve"> an example of meta-journaling.</w:t>
-      </w:r>
-    </w:p>
-    <w:p>
-      <w:pPr>
-        <w:pStyle w:val="NoSpacing"/>
-        <w:spacing w:line="480" w:lineRule="auto"/>
-        <w:rPr>
-          <w:rFonts w:ascii="Cambria Math" w:hAnsi="Cambria Math" w:cstheme="minorHAnsi"/>
-          <w:i/>
-          <w:iCs/>
-          <w:sz w:val="24"/>
-          <w:szCs w:val="24"/>
-        </w:rPr>
-      </w:pPr>
-      <w:r>
-        <w:rPr>
-          <w:rFonts w:ascii="Cambria Math" w:hAnsi="Cambria Math" w:cstheme="minorHAnsi"/>
-          <w:i/>
-          <w:iCs/>
-          <w:sz w:val="24"/>
-          <w:szCs w:val="24"/>
-        </w:rPr>
-        <w:t>April 6</w:t>
-      </w:r>
-      <w:r>
-        <w:rPr>
-          <w:rFonts w:ascii="Cambria Math" w:hAnsi="Cambria Math" w:cstheme="minorHAnsi"/>
-          <w:i/>
-          <w:iCs/>
-          <w:sz w:val="24"/>
-          <w:szCs w:val="24"/>
-          <w:vertAlign w:val="superscript"/>
-        </w:rPr>
-        <w:t>th</w:t>
-      </w:r>
-      <w:r>
-        <w:rPr>
-          <w:rFonts w:ascii="Cambria Math" w:hAnsi="Cambria Math" w:cstheme="minorHAnsi"/>
-          <w:i/>
-          <w:iCs/>
-          <w:sz w:val="24"/>
-          <w:szCs w:val="24"/>
-        </w:rPr>
-        <w:t>, 2021</w:t>
-      </w:r>
-    </w:p>
-    <w:p>
-      <w:pPr>
-        <w:pStyle w:val="NoSpacing"/>
-        <w:spacing w:line="480" w:lineRule="auto"/>
-        <w:rPr>
-          <w:rFonts w:ascii="Cambria Math" w:hAnsi="Cambria Math" w:cstheme="minorHAnsi"/>
-          <w:sz w:val="24"/>
-          <w:szCs w:val="24"/>
-        </w:rPr>
-      </w:pPr>
-      <w:r>
-        <w:rPr>
-          <w:rFonts w:ascii="Cambria Math" w:hAnsi="Cambria Math" w:cstheme="minorHAnsi"/>
-          <w:sz w:val="24"/>
-          <w:szCs w:val="24"/>
-        </w:rPr>
-        <w:tab/>
-      </w:r>
-      <w:r>
-        <w:rPr>
-          <w:rFonts w:ascii="Cambria Math" w:hAnsi="Cambria Math" w:cstheme="minorHAnsi"/>
-          <w:sz w:val="24"/>
-          <w:szCs w:val="24"/>
-        </w:rPr>
-        <w:t xml:space="preserve">As </w:t>
-      </w:r>
-      <w:r>
-        <w:rPr>
-          <w:rFonts w:ascii="Cambria Math" w:hAnsi="Cambria Math" w:cstheme="minorHAnsi"/>
-          <w:sz w:val="24"/>
-          <w:szCs w:val="24"/>
-        </w:rPr>
-        <w:t>one can tell</w:t>
-      </w:r>
-      <w:r>
-        <w:rPr>
-          <w:rFonts w:ascii="Cambria Math" w:hAnsi="Cambria Math" w:cstheme="minorHAnsi"/>
-          <w:sz w:val="24"/>
-          <w:szCs w:val="24"/>
-        </w:rPr>
-        <w:t xml:space="preserve"> from the difference in entry dates, I certainly did not “finish this section tomorrow” as was planned. This is because shortly after the last entry, my schedule was bombarded with midterms, assignments, and projects, to a magnitude that was somewhat… unexpected. But, </w:t>
-      </w:r>
-      <w:r>
-        <w:rPr>
-          <w:rFonts w:ascii="Cambria Math" w:hAnsi="Cambria Math" w:cstheme="minorHAnsi"/>
-          <w:sz w:val="24"/>
-          <w:szCs w:val="24"/>
-        </w:rPr>
-        <w:t>it has</w:t>
-      </w:r>
-      <w:r>
-        <w:rPr>
-          <w:rFonts w:ascii="Cambria Math" w:hAnsi="Cambria Math" w:cstheme="minorHAnsi"/>
-          <w:sz w:val="24"/>
-          <w:szCs w:val="24"/>
-        </w:rPr>
-        <w:t xml:space="preserve"> all been said before</w:t>
-      </w:r>
-      <w:r>
-        <w:rPr>
-          <w:rFonts w:ascii="Cambria Math" w:hAnsi="Cambria Math" w:cstheme="minorHAnsi"/>
-          <w:sz w:val="24"/>
-          <w:szCs w:val="24"/>
-        </w:rPr>
-        <w:t xml:space="preserve">; </w:t>
-      </w:r>
-      <w:r>
-        <w:rPr>
-          <w:rFonts w:ascii="Cambria Math" w:hAnsi="Cambria Math" w:cstheme="minorHAnsi"/>
-          <w:sz w:val="24"/>
-          <w:szCs w:val="24"/>
-        </w:rPr>
-        <w:t>I am</w:t>
-      </w:r>
-      <w:r>
-        <w:rPr>
-          <w:rFonts w:ascii="Cambria Math" w:hAnsi="Cambria Math" w:cstheme="minorHAnsi"/>
-          <w:sz w:val="24"/>
-          <w:szCs w:val="24"/>
-        </w:rPr>
-        <w:t xml:space="preserve"> here now, so </w:t>
-      </w:r>
-      <w:proofErr w:type="gramStart"/>
-      <w:r>
-        <w:rPr>
-          <w:rFonts w:ascii="Cambria Math" w:hAnsi="Cambria Math" w:cstheme="minorHAnsi"/>
-          <w:sz w:val="24"/>
-          <w:szCs w:val="24"/>
-        </w:rPr>
-        <w:t>let’s</w:t>
-      </w:r>
-      <w:proofErr w:type="gramEnd"/>
-      <w:r>
-        <w:rPr>
-          <w:rFonts w:ascii="Cambria Math" w:hAnsi="Cambria Math" w:cstheme="minorHAnsi"/>
-          <w:sz w:val="24"/>
-          <w:szCs w:val="24"/>
-        </w:rPr>
-        <w:t xml:space="preserve"> move on, and get down to brass tacks.</w:t>
-      </w:r>
-    </w:p>
-    <w:p>
-      <w:pPr>
-        <w:pStyle w:val="NoSpacing"/>
-        <w:spacing w:line="480" w:lineRule="auto"/>
-        <w:rPr>
-          <w:rFonts w:ascii="Cambria Math" w:hAnsi="Cambria Math" w:cstheme="minorHAnsi"/>
-          <w:sz w:val="24"/>
-          <w:szCs w:val="24"/>
-        </w:rPr>
-      </w:pPr>
-      <w:r>
-        <w:rPr>
-          <w:rFonts w:ascii="Cambria Math" w:hAnsi="Cambria Math" w:cstheme="minorHAnsi"/>
-          <w:sz w:val="24"/>
-          <w:szCs w:val="24"/>
-        </w:rPr>
-        <w:tab/>
-      </w:r>
-      <w:r>
-        <w:rPr>
-          <w:rFonts w:ascii="Cambria Math" w:hAnsi="Cambria Math" w:cstheme="minorHAnsi"/>
-          <w:sz w:val="24"/>
-          <w:szCs w:val="24"/>
-        </w:rPr>
-        <w:t xml:space="preserve">At the time of writing this, the project is incomplete. It is in a workable state, but it is definitely not complete. However, </w:t>
-      </w:r>
-      <w:r>
-        <w:rPr>
-          <w:rFonts w:ascii="Cambria Math" w:hAnsi="Cambria Math" w:cstheme="minorHAnsi"/>
-          <w:sz w:val="24"/>
-          <w:szCs w:val="24"/>
-        </w:rPr>
-        <w:t xml:space="preserve">it is close – with a little bit more work, the project will be in a state that I consider to be satisfactory. Although, this feeling of closeness may fall under the category of “so close, yet so far.” To quantify exactly what I want to do for the project, </w:t>
-      </w:r>
-      <w:r>
-        <w:rPr>
-          <w:rFonts w:ascii="Cambria Math" w:hAnsi="Cambria Math" w:cstheme="minorHAnsi"/>
-          <w:sz w:val="24"/>
-          <w:szCs w:val="24"/>
-        </w:rPr>
-        <w:t xml:space="preserve">a section will be added </w:t>
-      </w:r>
-      <w:r>
-        <w:rPr>
-          <w:rFonts w:ascii="Cambria Math" w:hAnsi="Cambria Math" w:cstheme="minorHAnsi"/>
-          <w:sz w:val="24"/>
-          <w:szCs w:val="24"/>
-        </w:rPr>
-        <w:t>entitled “Minimal Requirements.” I have discussed what can be accepted as a set of minimal requirements with my thesis director, and have taken some rough notes on the subject. I would like to write this section tonight.</w:t>
-      </w:r>
-    </w:p>
-    <w:p>
-      <w:pPr>
-        <w:pStyle w:val="NoSpacing"/>
-        <w:spacing w:line="480" w:lineRule="auto"/>
-        <w:rPr>
-          <w:rFonts w:ascii="Cambria Math" w:hAnsi="Cambria Math" w:cstheme="minorHAnsi"/>
-          <w:sz w:val="24"/>
-          <w:szCs w:val="24"/>
-        </w:rPr>
-      </w:pPr>
-      <w:r>
-        <w:rPr>
-          <w:rFonts w:ascii="Cambria Math" w:hAnsi="Cambria Math" w:cstheme="minorHAnsi"/>
-          <w:sz w:val="24"/>
-          <w:szCs w:val="24"/>
-        </w:rPr>
-        <w:tab/>
-      </w:r>
-      <w:r>
-        <w:rPr>
-          <w:rFonts w:ascii="Cambria Math" w:hAnsi="Cambria Math" w:cstheme="minorHAnsi"/>
-          <w:sz w:val="24"/>
-          <w:szCs w:val="24"/>
-        </w:rPr>
-        <w:t xml:space="preserve">As previously stated, this software development journal was initially made as a way of compensating for the fact that </w:t>
-      </w:r>
-      <w:r>
-        <w:rPr>
-          <w:rFonts w:ascii="Cambria Math" w:hAnsi="Cambria Math" w:cstheme="minorHAnsi"/>
-          <w:sz w:val="24"/>
-          <w:szCs w:val="24"/>
-        </w:rPr>
-        <w:t>programming, and following good practices while doing so,</w:t>
-      </w:r>
-      <w:r>
-        <w:rPr>
-          <w:rFonts w:ascii="Cambria Math" w:hAnsi="Cambria Math" w:cstheme="minorHAnsi"/>
-          <w:sz w:val="24"/>
-          <w:szCs w:val="24"/>
-        </w:rPr>
-        <w:t xml:space="preserve"> </w:t>
-      </w:r>
-      <w:r>
-        <w:rPr>
-          <w:rFonts w:ascii="Cambria Math" w:hAnsi="Cambria Math" w:cstheme="minorHAnsi"/>
-          <w:sz w:val="24"/>
-          <w:szCs w:val="24"/>
-        </w:rPr>
-        <w:t xml:space="preserve">often results in a small codebase. However, what has not been said as of yet is that, at this point, the focal point of this project has shifted away from the software itself, and towards this journal. The thesis has gone from a software development project, to a “learning about software development” project. </w:t>
-      </w:r>
-      <w:r>
-        <w:rPr>
-          <w:rFonts w:ascii="Cambria Math" w:hAnsi="Cambria Math" w:cstheme="minorHAnsi"/>
-          <w:sz w:val="24"/>
-          <w:szCs w:val="24"/>
-        </w:rPr>
-        <w:br/>
-      </w:r>
+        <w:t>I have an idea for two sections I would like to</w:t>
+      </w:r>
+      <w:r>
+        <w:rPr>
+          <w:rFonts w:ascii="Cambria Math" w:hAnsi="Cambria Math" w:cstheme="minorHAnsi"/>
+          <w:sz w:val="24"/>
+          <w:szCs w:val="24"/>
+        </w:rPr>
+        <w:t xml:space="preserve"> add to the journal, ideally in this section of journaling. The first is “</w:t>
+      </w:r>
+      <w:r>
+        <w:rPr>
+          <w:rFonts w:ascii="Cambria Math" w:hAnsi="Cambria Math" w:cstheme="minorHAnsi"/>
+          <w:sz w:val="24"/>
+          <w:szCs w:val="24"/>
+        </w:rPr>
+        <w:t>Java versus Python</w:t>
+      </w:r>
+      <w:r>
+        <w:rPr>
+          <w:rFonts w:ascii="Cambria Math" w:hAnsi="Cambria Math" w:cstheme="minorHAnsi"/>
+          <w:sz w:val="24"/>
+          <w:szCs w:val="24"/>
+        </w:rPr>
+        <w:t>,” and the second is “</w:t>
+      </w:r>
+      <w:r>
+        <w:rPr>
+          <w:rFonts w:ascii="Cambria Math" w:hAnsi="Cambria Math" w:cstheme="minorHAnsi"/>
+          <w:sz w:val="24"/>
+          <w:szCs w:val="24"/>
+        </w:rPr>
+        <w:t xml:space="preserve">Structured </w:t>
+      </w:r>
+      <w:r>
+        <w:rPr>
+          <w:rFonts w:ascii="Cambria Math" w:hAnsi="Cambria Math" w:cstheme="minorHAnsi"/>
+          <w:sz w:val="24"/>
+          <w:szCs w:val="24"/>
+        </w:rPr>
+        <w:t xml:space="preserve">Learning </w:t>
+      </w:r>
+      <w:r>
+        <w:rPr>
+          <w:rFonts w:ascii="Cambria Math" w:hAnsi="Cambria Math" w:cstheme="minorHAnsi"/>
+          <w:sz w:val="24"/>
+          <w:szCs w:val="24"/>
+        </w:rPr>
+        <w:t>v</w:t>
+      </w:r>
+      <w:r>
+        <w:rPr>
+          <w:rFonts w:ascii="Cambria Math" w:hAnsi="Cambria Math" w:cstheme="minorHAnsi"/>
+          <w:sz w:val="24"/>
+          <w:szCs w:val="24"/>
+        </w:rPr>
+        <w:t>ersus</w:t>
+      </w:r>
+      <w:r>
+        <w:rPr>
+          <w:rFonts w:ascii="Cambria Math" w:hAnsi="Cambria Math" w:cstheme="minorHAnsi"/>
+          <w:sz w:val="24"/>
+          <w:szCs w:val="24"/>
+        </w:rPr>
+        <w:t xml:space="preserve"> Unstructured Learning.” </w:t>
+      </w:r>
+      <w:r>
+        <w:rPr>
+          <w:rFonts w:ascii="Cambria Math" w:hAnsi="Cambria Math" w:cstheme="minorHAnsi"/>
+          <w:sz w:val="24"/>
+          <w:szCs w:val="24"/>
+        </w:rPr>
+        <w:t>The first section will address my complaints about the Java programming language</w:t>
+      </w:r>
+      <w:r>
+        <w:rPr>
+          <w:rFonts w:ascii="Cambria Math" w:hAnsi="Cambria Math" w:cstheme="minorHAnsi"/>
+          <w:sz w:val="24"/>
+          <w:szCs w:val="24"/>
+        </w:rPr>
+        <w:t xml:space="preserve"> by comparing it with Python. Most of these complaints revolve around how certain programming tasks that are easy in Python are made unnecessarily difficult in Java. The second section will address the difference between structured learning (such as taking a course) versus unstructured learning (such as working on a personal project). It </w:t>
+      </w:r>
+      <w:r>
+        <w:rPr>
+          <w:rFonts w:ascii="Cambria Math" w:hAnsi="Cambria Math" w:cstheme="minorHAnsi"/>
+          <w:sz w:val="24"/>
+          <w:szCs w:val="24"/>
+        </w:rPr>
+        <w:t xml:space="preserve">will also address my own personal difficulties working on </w:t>
+      </w:r>
+      <w:r>
+        <w:rPr>
+          <w:rFonts w:ascii="Cambria Math" w:hAnsi="Cambria Math" w:cstheme="minorHAnsi"/>
+          <w:sz w:val="24"/>
+          <w:szCs w:val="24"/>
+        </w:rPr>
+        <w:t>projects that fall into the second category.</w:t>
+      </w:r>
+    </w:p>
+    <w:p>
+      <w:pPr>
+        <w:pStyle w:val="NoSpacing"/>
+        <w:spacing w:line="480" w:lineRule="auto"/>
+        <w:rPr>
+          <w:rFonts w:ascii="Cambria Math" w:hAnsi="Cambria Math" w:cstheme="minorHAnsi"/>
+          <w:sz w:val="24"/>
+          <w:szCs w:val="24"/>
+        </w:rPr>
+      </w:pPr>
       <w:r>
         <w:rPr>
           <w:rFonts w:ascii="Cambria Math" w:hAnsi="Cambria Math" w:cstheme="minorHAnsi"/>
@@ -3831,7 +4157,31 @@
         </w:rPr>
         <w:lastRenderedPageBreak/>
         <w:tab/>
-        <w:t>What does this shift-in-focus imply? Does it imply that the thesis is a failure, since development of the software did not go as far as planned? Absolutely not. A set of revised minimal requirements were defined for the software. At this time, the software is on track to meet these requirements before the defense. Even then, if by some stroke of bad luck, the thesis was not accepted outright at the time of its defense, there will still be ample time for revisions.</w:t>
+        <w:t xml:space="preserve">I have added the sections that I mentioned. The </w:t>
+      </w:r>
+      <w:r>
+        <w:rPr>
+          <w:rFonts w:ascii="Cambria Math" w:hAnsi="Cambria Math" w:cstheme="minorHAnsi"/>
+          <w:sz w:val="24"/>
+          <w:szCs w:val="24"/>
+        </w:rPr>
+        <w:t xml:space="preserve">first section, “Java versus Python,” </w:t>
+      </w:r>
+      <w:r>
+        <w:rPr>
+          <w:rFonts w:ascii="Cambria Math" w:hAnsi="Cambria Math" w:cstheme="minorHAnsi"/>
+          <w:sz w:val="24"/>
+          <w:szCs w:val="24"/>
+        </w:rPr>
+        <w:t>ended up being quite a bit longer than I thought it was going to be, and is much longer than the</w:t>
+      </w:r>
+      <w:r>
+        <w:rPr>
+          <w:rFonts w:ascii="Cambria Math" w:hAnsi="Cambria Math" w:cstheme="minorHAnsi"/>
+          <w:sz w:val="24"/>
+          <w:szCs w:val="24"/>
+        </w:rPr>
+        <w:t xml:space="preserve"> other.</w:t>
       </w:r>
       <w:r>
         <w:rPr>
@@ -3841,6 +4191,62 @@
         </w:rPr>
         <w:t xml:space="preserve"> </w:t>
       </w:r>
+      <w:r>
+        <w:rPr>
+          <w:rFonts w:ascii="Cambria Math" w:hAnsi="Cambria Math" w:cstheme="minorHAnsi"/>
+          <w:sz w:val="24"/>
+          <w:szCs w:val="24"/>
+        </w:rPr>
+        <w:t xml:space="preserve">I </w:t>
+      </w:r>
+      <w:r>
+        <w:rPr>
+          <w:rFonts w:ascii="Cambria Math" w:hAnsi="Cambria Math" w:cstheme="minorHAnsi"/>
+          <w:sz w:val="24"/>
+          <w:szCs w:val="24"/>
+        </w:rPr>
+        <w:t xml:space="preserve">performed minimal revisions on </w:t>
+      </w:r>
+      <w:r>
+        <w:rPr>
+          <w:rFonts w:ascii="Cambria Math" w:hAnsi="Cambria Math" w:cstheme="minorHAnsi"/>
+          <w:sz w:val="24"/>
+          <w:szCs w:val="24"/>
+        </w:rPr>
+        <w:t xml:space="preserve">the first section </w:t>
+      </w:r>
+      <w:r>
+        <w:rPr>
+          <w:rFonts w:ascii="Cambria Math" w:hAnsi="Cambria Math" w:cstheme="minorHAnsi"/>
+          <w:sz w:val="24"/>
+          <w:szCs w:val="24"/>
+        </w:rPr>
+        <w:t>for organizational purposes when I realized how long it was getting</w:t>
+      </w:r>
+      <w:r>
+        <w:rPr>
+          <w:rFonts w:ascii="Cambria Math" w:hAnsi="Cambria Math" w:cstheme="minorHAnsi"/>
+          <w:sz w:val="24"/>
+          <w:szCs w:val="24"/>
+        </w:rPr>
+        <w:t xml:space="preserve">, but I did not perform any revisions on the other. My current plans are to finish </w:t>
+      </w:r>
+      <w:r>
+        <w:rPr>
+          <w:rFonts w:ascii="Cambria Math" w:hAnsi="Cambria Math" w:cstheme="minorHAnsi"/>
+          <w:sz w:val="24"/>
+          <w:szCs w:val="24"/>
+        </w:rPr>
+        <w:t>all sections of the journal</w:t>
+      </w:r>
+      <w:r>
+        <w:rPr>
+          <w:rFonts w:ascii="Cambria Math" w:hAnsi="Cambria Math" w:cstheme="minorHAnsi"/>
+          <w:sz w:val="24"/>
+          <w:szCs w:val="24"/>
+        </w:rPr>
+        <w:t>, proofread and revise, then bring the software up to par. Of course, I will continue writing entries throughout this process.</w:t>
+      </w:r>
     </w:p>
     <w:p>
       <w:pPr>
@@ -3859,415 +4265,7 @@
           <w:szCs w:val="24"/>
         </w:rPr>
         <w:tab/>
-        <w:t xml:space="preserve">Another question comes to mind: suppose that software development went as planned. How much of a difference would this have made? </w:t>
-      </w:r>
-      <w:r>
-        <w:rPr>
-          <w:rFonts w:ascii="Cambria Math" w:hAnsi="Cambria Math" w:cstheme="minorHAnsi"/>
-          <w:sz w:val="24"/>
-          <w:szCs w:val="24"/>
-        </w:rPr>
-        <w:t>I must admit that yes, the software would have turned out significantly better than it is now. Looking back at the prospectus summary, the requirements were somewhat unrealistic. Would it be possible for an experienced programmer to create such an application in a year’s time? Definitely. Was it possible for me to create such an application</w:t>
-      </w:r>
-      <w:r>
-        <w:rPr>
-          <w:rFonts w:ascii="Cambria Math" w:hAnsi="Cambria Math" w:cstheme="minorHAnsi"/>
-          <w:sz w:val="24"/>
-          <w:szCs w:val="24"/>
-        </w:rPr>
-        <w:t xml:space="preserve"> given a full course load, a capstone project, an accelerated graduate program, and additional honors work? It was not.</w:t>
-      </w:r>
-    </w:p>
-    <w:p>
-      <w:pPr>
-        <w:pStyle w:val="NoSpacing"/>
-        <w:spacing w:line="480" w:lineRule="auto"/>
-        <w:rPr>
-          <w:rFonts w:ascii="Cambria Math" w:hAnsi="Cambria Math" w:cstheme="minorHAnsi"/>
-          <w:sz w:val="24"/>
-          <w:szCs w:val="24"/>
-        </w:rPr>
-      </w:pPr>
-      <w:r>
-        <w:rPr>
-          <w:rFonts w:ascii="Cambria Math" w:hAnsi="Cambria Math" w:cstheme="minorHAnsi"/>
-          <w:sz w:val="24"/>
-          <w:szCs w:val="24"/>
-        </w:rPr>
-        <w:tab/>
-        <w:t>To summarize: although the thesis will not be up-to-par based on the original</w:t>
-      </w:r>
-      <w:r>
-        <w:rPr>
-          <w:rFonts w:ascii="Cambria Math" w:hAnsi="Cambria Math" w:cstheme="minorHAnsi"/>
-          <w:sz w:val="24"/>
-          <w:szCs w:val="24"/>
-        </w:rPr>
-        <w:t xml:space="preserve"> </w:t>
-      </w:r>
-      <w:r>
-        <w:rPr>
-          <w:rFonts w:ascii="Cambria Math" w:hAnsi="Cambria Math" w:cstheme="minorHAnsi"/>
-          <w:sz w:val="24"/>
-          <w:szCs w:val="24"/>
-        </w:rPr>
-        <w:t>standards, it will be complete by a set of more reasonable, redefined standards that have been clearly outlined in a different section. Additionally, the focal point of the thesis has shifted to this software development journal, which was something that was not even defined in the original prospectus</w:t>
-      </w:r>
-      <w:r>
-        <w:rPr>
-          <w:rFonts w:ascii="Cambria Math" w:hAnsi="Cambria Math" w:cstheme="minorHAnsi"/>
-          <w:sz w:val="24"/>
-          <w:szCs w:val="24"/>
-        </w:rPr>
-        <w:t>. At this time, I am going to break away from this entry, and write the minimal requirements section.</w:t>
-      </w:r>
-    </w:p>
-    <w:p>
-      <w:pPr>
-        <w:pStyle w:val="NoSpacing"/>
-        <w:spacing w:line="480" w:lineRule="auto"/>
-        <w:rPr>
-          <w:rFonts w:ascii="Cambria Math" w:hAnsi="Cambria Math" w:cstheme="minorHAnsi"/>
-          <w:i/>
-          <w:iCs/>
-          <w:sz w:val="24"/>
-          <w:szCs w:val="24"/>
-        </w:rPr>
-      </w:pPr>
-      <w:r>
-        <w:rPr>
-          <w:rFonts w:ascii="Cambria Math" w:hAnsi="Cambria Math" w:cstheme="minorHAnsi"/>
-          <w:i/>
-          <w:iCs/>
-          <w:sz w:val="24"/>
-          <w:szCs w:val="24"/>
-        </w:rPr>
-        <w:t>April 9</w:t>
-      </w:r>
-      <w:r>
-        <w:rPr>
-          <w:rFonts w:ascii="Cambria Math" w:hAnsi="Cambria Math" w:cstheme="minorHAnsi"/>
-          <w:i/>
-          <w:iCs/>
-          <w:sz w:val="24"/>
-          <w:szCs w:val="24"/>
-          <w:vertAlign w:val="superscript"/>
-        </w:rPr>
-        <w:t>th</w:t>
-      </w:r>
-      <w:r>
-        <w:rPr>
-          <w:rFonts w:ascii="Cambria Math" w:hAnsi="Cambria Math" w:cstheme="minorHAnsi"/>
-          <w:i/>
-          <w:iCs/>
-          <w:sz w:val="24"/>
-          <w:szCs w:val="24"/>
-        </w:rPr>
-        <w:t>, 2021</w:t>
-      </w:r>
-    </w:p>
-    <w:p>
-      <w:pPr>
-        <w:pStyle w:val="NoSpacing"/>
-        <w:spacing w:line="480" w:lineRule="auto"/>
-        <w:rPr>
-          <w:rFonts w:ascii="Cambria Math" w:hAnsi="Cambria Math" w:cstheme="minorHAnsi"/>
-          <w:sz w:val="24"/>
-          <w:szCs w:val="24"/>
-        </w:rPr>
-      </w:pPr>
-      <w:r>
-        <w:rPr>
-          <w:rFonts w:ascii="Cambria Math" w:hAnsi="Cambria Math" w:cstheme="minorHAnsi"/>
-          <w:sz w:val="24"/>
-          <w:szCs w:val="24"/>
-        </w:rPr>
-        <w:tab/>
-      </w:r>
-      <w:r>
-        <w:rPr>
-          <w:rFonts w:ascii="Cambria Math" w:hAnsi="Cambria Math" w:cstheme="minorHAnsi"/>
-          <w:sz w:val="24"/>
-          <w:szCs w:val="24"/>
-        </w:rPr>
-        <w:t xml:space="preserve">Work on the project has been going well as of late. After writing the section on minimal requirements, I took the time to read over the entire document and make revisions. Only a few revisions were made, mainly for the purpose of consistency of tone. </w:t>
-      </w:r>
-      <w:r>
-        <w:rPr>
-          <w:rFonts w:ascii="Cambria Math" w:hAnsi="Cambria Math" w:cstheme="minorHAnsi"/>
-          <w:sz w:val="24"/>
-          <w:szCs w:val="24"/>
-        </w:rPr>
-        <w:lastRenderedPageBreak/>
-        <w:t>Following these revisions, I sent the list of minimal requirements to the thesis director for approval. They were approved, meaning that the software now has a more concrete criteria for completion.</w:t>
-      </w:r>
-    </w:p>
-    <w:p>
-      <w:pPr>
-        <w:pStyle w:val="NoSpacing"/>
-        <w:spacing w:line="480" w:lineRule="auto"/>
-        <w:rPr>
-          <w:rFonts w:ascii="Cambria Math" w:hAnsi="Cambria Math" w:cstheme="minorHAnsi"/>
-          <w:sz w:val="24"/>
-          <w:szCs w:val="24"/>
-        </w:rPr>
-      </w:pPr>
-      <w:r>
-        <w:rPr>
-          <w:rFonts w:ascii="Cambria Math" w:hAnsi="Cambria Math" w:cstheme="minorHAnsi"/>
-          <w:sz w:val="24"/>
-          <w:szCs w:val="24"/>
-        </w:rPr>
-        <w:tab/>
-      </w:r>
-      <w:r>
-        <w:rPr>
-          <w:rFonts w:ascii="Cambria Math" w:hAnsi="Cambria Math" w:cstheme="minorHAnsi"/>
-          <w:sz w:val="24"/>
-          <w:szCs w:val="24"/>
-        </w:rPr>
-        <w:t>I have an idea for two sections I would like to</w:t>
-      </w:r>
-      <w:r>
-        <w:rPr>
-          <w:rFonts w:ascii="Cambria Math" w:hAnsi="Cambria Math" w:cstheme="minorHAnsi"/>
-          <w:sz w:val="24"/>
-          <w:szCs w:val="24"/>
-        </w:rPr>
-        <w:t xml:space="preserve"> add to the journal, ideally in this section of journaling. The first is “</w:t>
-      </w:r>
-      <w:r>
-        <w:rPr>
-          <w:rFonts w:ascii="Cambria Math" w:hAnsi="Cambria Math" w:cstheme="minorHAnsi"/>
-          <w:sz w:val="24"/>
-          <w:szCs w:val="24"/>
-        </w:rPr>
-        <w:t>Java versus Python</w:t>
-      </w:r>
-      <w:r>
-        <w:rPr>
-          <w:rFonts w:ascii="Cambria Math" w:hAnsi="Cambria Math" w:cstheme="minorHAnsi"/>
-          <w:sz w:val="24"/>
-          <w:szCs w:val="24"/>
-        </w:rPr>
-        <w:t>,” and the second is “</w:t>
-      </w:r>
-      <w:r>
-        <w:rPr>
-          <w:rFonts w:ascii="Cambria Math" w:hAnsi="Cambria Math" w:cstheme="minorHAnsi"/>
-          <w:sz w:val="24"/>
-          <w:szCs w:val="24"/>
-        </w:rPr>
-        <w:t xml:space="preserve">Structured </w:t>
-      </w:r>
-      <w:r>
-        <w:rPr>
-          <w:rFonts w:ascii="Cambria Math" w:hAnsi="Cambria Math" w:cstheme="minorHAnsi"/>
-          <w:sz w:val="24"/>
-          <w:szCs w:val="24"/>
-        </w:rPr>
-        <w:t xml:space="preserve">Learning </w:t>
-      </w:r>
-      <w:r>
-        <w:rPr>
-          <w:rFonts w:ascii="Cambria Math" w:hAnsi="Cambria Math" w:cstheme="minorHAnsi"/>
-          <w:sz w:val="24"/>
-          <w:szCs w:val="24"/>
-        </w:rPr>
-        <w:t>v</w:t>
-      </w:r>
-      <w:r>
-        <w:rPr>
-          <w:rFonts w:ascii="Cambria Math" w:hAnsi="Cambria Math" w:cstheme="minorHAnsi"/>
-          <w:sz w:val="24"/>
-          <w:szCs w:val="24"/>
-        </w:rPr>
-        <w:t>ersus</w:t>
-      </w:r>
-      <w:r>
-        <w:rPr>
-          <w:rFonts w:ascii="Cambria Math" w:hAnsi="Cambria Math" w:cstheme="minorHAnsi"/>
-          <w:sz w:val="24"/>
-          <w:szCs w:val="24"/>
-        </w:rPr>
-        <w:t xml:space="preserve"> Unstructured Learning.” </w:t>
-      </w:r>
-      <w:r>
-        <w:rPr>
-          <w:rFonts w:ascii="Cambria Math" w:hAnsi="Cambria Math" w:cstheme="minorHAnsi"/>
-          <w:sz w:val="24"/>
-          <w:szCs w:val="24"/>
-        </w:rPr>
-        <w:t>The first section will address my complaints about the Java programming language</w:t>
-      </w:r>
-      <w:r>
-        <w:rPr>
-          <w:rFonts w:ascii="Cambria Math" w:hAnsi="Cambria Math" w:cstheme="minorHAnsi"/>
-          <w:sz w:val="24"/>
-          <w:szCs w:val="24"/>
-        </w:rPr>
-        <w:t xml:space="preserve"> by comparing it with Python. Most of these complaints revolve around how certain programming tasks that are easy in Python are made unnecessarily difficult in Java. The second section will address the difference between structured learning (such as taking a course) versus unstructured learning (such as working on a personal project). It </w:t>
-      </w:r>
-      <w:r>
-        <w:rPr>
-          <w:rFonts w:ascii="Cambria Math" w:hAnsi="Cambria Math" w:cstheme="minorHAnsi"/>
-          <w:sz w:val="24"/>
-          <w:szCs w:val="24"/>
-        </w:rPr>
-        <w:t xml:space="preserve">will also address my own personal difficulties working on </w:t>
-      </w:r>
-      <w:r>
-        <w:rPr>
-          <w:rFonts w:ascii="Cambria Math" w:hAnsi="Cambria Math" w:cstheme="minorHAnsi"/>
-          <w:sz w:val="24"/>
-          <w:szCs w:val="24"/>
-        </w:rPr>
-        <w:t>projects that fall into the second category.</w:t>
-      </w:r>
-    </w:p>
-    <w:p>
-      <w:pPr>
-        <w:pStyle w:val="NoSpacing"/>
-        <w:spacing w:line="480" w:lineRule="auto"/>
-        <w:rPr>
-          <w:rFonts w:ascii="Cambria Math" w:hAnsi="Cambria Math" w:cstheme="minorHAnsi"/>
-          <w:sz w:val="24"/>
-          <w:szCs w:val="24"/>
-        </w:rPr>
-      </w:pPr>
-      <w:r>
-        <w:rPr>
-          <w:rFonts w:ascii="Cambria Math" w:hAnsi="Cambria Math" w:cstheme="minorHAnsi"/>
-          <w:sz w:val="24"/>
-          <w:szCs w:val="24"/>
-        </w:rPr>
-        <w:tab/>
-        <w:t xml:space="preserve">I have added the sections that I mentioned. The </w:t>
-      </w:r>
-      <w:r>
-        <w:rPr>
-          <w:rFonts w:ascii="Cambria Math" w:hAnsi="Cambria Math" w:cstheme="minorHAnsi"/>
-          <w:sz w:val="24"/>
-          <w:szCs w:val="24"/>
-        </w:rPr>
-        <w:t xml:space="preserve">first section, “Java versus Python,” </w:t>
-      </w:r>
-      <w:r>
-        <w:rPr>
-          <w:rFonts w:ascii="Cambria Math" w:hAnsi="Cambria Math" w:cstheme="minorHAnsi"/>
-          <w:sz w:val="24"/>
-          <w:szCs w:val="24"/>
-        </w:rPr>
-        <w:t>ended up being quite a bit longer than I thought it was going to be, and is much longer than the</w:t>
-      </w:r>
-      <w:r>
-        <w:rPr>
-          <w:rFonts w:ascii="Cambria Math" w:hAnsi="Cambria Math" w:cstheme="minorHAnsi"/>
-          <w:sz w:val="24"/>
-          <w:szCs w:val="24"/>
-        </w:rPr>
-        <w:t xml:space="preserve"> other.</w:t>
-      </w:r>
-      <w:r>
-        <w:rPr>
-          <w:rFonts w:ascii="Cambria Math" w:hAnsi="Cambria Math" w:cstheme="minorHAnsi"/>
-          <w:sz w:val="24"/>
-          <w:szCs w:val="24"/>
-        </w:rPr>
-        <w:t xml:space="preserve"> </w:t>
-      </w:r>
-      <w:r>
-        <w:rPr>
-          <w:rFonts w:ascii="Cambria Math" w:hAnsi="Cambria Math" w:cstheme="minorHAnsi"/>
-          <w:sz w:val="24"/>
-          <w:szCs w:val="24"/>
-        </w:rPr>
-        <w:t xml:space="preserve">I </w:t>
-      </w:r>
-      <w:r>
-        <w:rPr>
-          <w:rFonts w:ascii="Cambria Math" w:hAnsi="Cambria Math" w:cstheme="minorHAnsi"/>
-          <w:sz w:val="24"/>
-          <w:szCs w:val="24"/>
-        </w:rPr>
-        <w:t xml:space="preserve">performed minimal revisions on </w:t>
-      </w:r>
-      <w:r>
-        <w:rPr>
-          <w:rFonts w:ascii="Cambria Math" w:hAnsi="Cambria Math" w:cstheme="minorHAnsi"/>
-          <w:sz w:val="24"/>
-          <w:szCs w:val="24"/>
-        </w:rPr>
-        <w:t xml:space="preserve">the first section </w:t>
-      </w:r>
-      <w:r>
-        <w:rPr>
-          <w:rFonts w:ascii="Cambria Math" w:hAnsi="Cambria Math" w:cstheme="minorHAnsi"/>
-          <w:sz w:val="24"/>
-          <w:szCs w:val="24"/>
-        </w:rPr>
-        <w:t>for organizational purposes when I realized how long it was getting</w:t>
-      </w:r>
-      <w:r>
-        <w:rPr>
-          <w:rFonts w:ascii="Cambria Math" w:hAnsi="Cambria Math" w:cstheme="minorHAnsi"/>
-          <w:sz w:val="24"/>
-          <w:szCs w:val="24"/>
-        </w:rPr>
-        <w:t xml:space="preserve">, but I did not perform any revisions on the other. My current plans are to finish </w:t>
-      </w:r>
-      <w:r>
-        <w:rPr>
-          <w:rFonts w:ascii="Cambria Math" w:hAnsi="Cambria Math" w:cstheme="minorHAnsi"/>
-          <w:sz w:val="24"/>
-          <w:szCs w:val="24"/>
-        </w:rPr>
-        <w:t>all sections of the journal</w:t>
-      </w:r>
-      <w:r>
-        <w:rPr>
-          <w:rFonts w:ascii="Cambria Math" w:hAnsi="Cambria Math" w:cstheme="minorHAnsi"/>
-          <w:sz w:val="24"/>
-          <w:szCs w:val="24"/>
-        </w:rPr>
-        <w:t>, proofread and revise, then bring the software up to par. Of course, I will continue writing entries throughout this process.</w:t>
-      </w:r>
-    </w:p>
-    <w:p>
-      <w:pPr>
-        <w:pStyle w:val="NoSpacing"/>
-        <w:spacing w:line="480" w:lineRule="auto"/>
-        <w:rPr>
-          <w:rFonts w:ascii="Cambria Math" w:hAnsi="Cambria Math" w:cstheme="minorHAnsi"/>
-          <w:sz w:val="24"/>
-          <w:szCs w:val="24"/>
-        </w:rPr>
-      </w:pPr>
-      <w:r>
-        <w:rPr>
-          <w:rFonts w:ascii="Cambria Math" w:hAnsi="Cambria Math" w:cstheme="minorHAnsi"/>
-          <w:sz w:val="24"/>
-          <w:szCs w:val="24"/>
-        </w:rPr>
-        <w:tab/>
-        <w:t xml:space="preserve">I almost forgot to mention the refactoring on the software that I did yesterday. I created new Java files to hold general purpose code for user and file IO. Other classes call methods of the UserIO and FileIO classes for more specialized purposes. I also created a Main class to hold the main method, which consists of the main menu loop. The program loops until the user selects an invalid quiz index, which registers as the command to quit. </w:t>
-      </w:r>
-      <w:r>
-        <w:rPr>
-          <w:rFonts w:ascii="Cambria Math" w:hAnsi="Cambria Math" w:cstheme="minorHAnsi"/>
-          <w:sz w:val="24"/>
-          <w:szCs w:val="24"/>
-        </w:rPr>
-        <w:lastRenderedPageBreak/>
-        <w:t>Additionally, I created a utility class Util, which holds general purpose methods with functionalities that do not align with any existing classes.</w:t>
-      </w:r>
-      <w:r>
-        <w:rPr>
-          <w:rFonts w:ascii="Cambria Math" w:hAnsi="Cambria Math" w:cstheme="minorHAnsi"/>
-          <w:sz w:val="24"/>
-          <w:szCs w:val="24"/>
-        </w:rPr>
-        <w:t xml:space="preserve"> The refactoring on already existing files mainly consisted of creating methods either in the same class, </w:t>
+        <w:t xml:space="preserve">I almost forgot to mention the refactoring on the software that I did yesterday. I created new Java files to hold general purpose code for user and file IO. Other classes call methods of the UserIO and FileIO classes for more specialized purposes. I also created a Main class to hold the main method, which consists of the main menu loop. The program loops until the user selects an invalid quiz index, which registers as the command to quit. Additionally, I created a utility class Util, which holds general purpose methods with functionalities that do not align with any existing classes. The refactoring on already existing files mainly consisted of creating methods either in the same class, </w:t>
       </w:r>
       <w:r>
         <w:rPr>

</xml_diff>

<commit_message>
Retroactive Entries, Today's Entry
I finished the section on retroactive entries, which contains all commit descriptions before March 2nd. The section is organized by date, and each commit has a secondary description to go with it. The secondary description exists to provide my thoughts and context. I also wrote a little bit for today's entry, but I may add more.
</commit_message>
<xml_diff>
--- a/Software Development Journal.docx
+++ b/Software Development Journal.docx
@@ -1989,7 +1989,25 @@
           <w:sz w:val="24"/>
           <w:szCs w:val="24"/>
         </w:rPr>
-        <w:t xml:space="preserve">, although parenthesis are still used in some places. </w:t>
+        <w:t xml:space="preserve">, although parenthesis </w:t>
+      </w:r>
+      <w:proofErr w:type="gramStart"/>
+      <w:r>
+        <w:rPr>
+          <w:rFonts w:ascii="Cambria Math" w:hAnsi="Cambria Math" w:cstheme="minorHAnsi"/>
+          <w:sz w:val="24"/>
+          <w:szCs w:val="24"/>
+        </w:rPr>
+        <w:t>are</w:t>
+      </w:r>
+      <w:proofErr w:type="gramEnd"/>
+      <w:r>
+        <w:rPr>
+          <w:rFonts w:ascii="Cambria Math" w:hAnsi="Cambria Math" w:cstheme="minorHAnsi"/>
+          <w:sz w:val="24"/>
+          <w:szCs w:val="24"/>
+        </w:rPr>
+        <w:t xml:space="preserve"> still used in some places. </w:t>
       </w:r>
       <w:r>
         <w:rPr>
@@ -2377,7 +2395,7 @@
           <w:sz w:val="24"/>
           <w:szCs w:val="24"/>
         </w:rPr>
-        <w:t>function in Java, the closest they can get is by creating a static method</w:t>
+        <w:t>function in Java, the closest they can get is creating a static method</w:t>
       </w:r>
       <w:r>
         <w:rPr>
@@ -2477,7 +2495,23 @@
           <w:sz w:val="24"/>
           <w:szCs w:val="24"/>
         </w:rPr>
-        <w:t xml:space="preserve">To create a function in Python, declare it outside of any class body. To create a method in Python, </w:t>
+        <w:t xml:space="preserve">To create a function in Python, declare it outside of </w:t>
+      </w:r>
+      <w:r>
+        <w:rPr>
+          <w:rFonts w:ascii="Cambria Math" w:hAnsi="Cambria Math" w:cstheme="minorHAnsi"/>
+          <w:sz w:val="24"/>
+          <w:szCs w:val="24"/>
+        </w:rPr>
+        <w:t>a</w:t>
+      </w:r>
+      <w:r>
+        <w:rPr>
+          <w:rFonts w:ascii="Cambria Math" w:hAnsi="Cambria Math" w:cstheme="minorHAnsi"/>
+          <w:sz w:val="24"/>
+          <w:szCs w:val="24"/>
+        </w:rPr>
+        <w:t xml:space="preserve"> class body. To create a method in Python, </w:t>
       </w:r>
       <w:r>
         <w:rPr>
@@ -3091,7 +3125,23 @@
           <w:sz w:val="24"/>
           <w:szCs w:val="24"/>
         </w:rPr>
-        <w:t>I have found that, throughout my academic career, deadlines are magical in the sense that I always manage to have at least something when they come around. That being said, by structured learning, I am referring to the mode of learning usually employed by college courses. Deliverables are expected from students at regular intervals with different modes of submission, whether it be an assignment, project, quiz, exam, etc.</w:t>
+        <w:t xml:space="preserve">I have found that, throughout my academic career, deadlines are magical in the sense that I always manage to have at least </w:t>
+      </w:r>
+      <w:r>
+        <w:rPr>
+          <w:rFonts w:ascii="Cambria Math" w:hAnsi="Cambria Math" w:cstheme="minorHAnsi"/>
+          <w:sz w:val="24"/>
+          <w:szCs w:val="24"/>
+        </w:rPr>
+        <w:t>something</w:t>
+      </w:r>
+      <w:r>
+        <w:rPr>
+          <w:rFonts w:ascii="Cambria Math" w:hAnsi="Cambria Math" w:cstheme="minorHAnsi"/>
+          <w:sz w:val="24"/>
+          <w:szCs w:val="24"/>
+        </w:rPr>
+        <w:t xml:space="preserve"> when they come around. That being said, by structured learning, I am referring to the mode of learning usually employed by college courses. Deliverables are expected from students at regular intervals with different modes of submission, whether it be an assignment, project, quiz, exam, etc.</w:t>
       </w:r>
       <w:r>
         <w:rPr>
@@ -3119,7 +3169,15 @@
           <w:szCs w:val="24"/>
         </w:rPr>
         <w:tab/>
-        <w:t>By unstructured learning, I am referring to the mode of learning usually present when working on a personal project. There are no deliverables, no varying modes of submission, and no hard deadlines. With this thesis, there is only one deadline – the day of the defense. Even then, the author of the thesis chooses the date of the defense. So, I would say that the mode of learning for this thesis definitely falls under the category of unstructured learning.</w:t>
+        <w:t>By unstructured learning, I am referring to the mode of learning usually present when working on a personal project. There are no deliverables, no varying modes of submission, and no hard deadlines. With this thesis, there is only one deadline – the day of the defense. Even then, the author of the thesis chooses the date of the defense. So, I would say that the mode of learning for this thesis definitely falls under the category of unstructured learni</w:t>
+      </w:r>
+      <w:r>
+        <w:rPr>
+          <w:rFonts w:ascii="Cambria Math" w:hAnsi="Cambria Math" w:cstheme="minorHAnsi"/>
+          <w:sz w:val="24"/>
+          <w:szCs w:val="24"/>
+        </w:rPr>
+        <w:t>ng.</w:t>
       </w:r>
     </w:p>
     <w:p>
@@ -3367,6 +3425,1082 @@
         <w:spacing w:line="480" w:lineRule="auto"/>
         <w:rPr>
           <w:rFonts w:ascii="Cambria Math" w:hAnsi="Cambria Math" w:cstheme="minorHAnsi"/>
+          <w:sz w:val="24"/>
+          <w:szCs w:val="24"/>
+        </w:rPr>
+      </w:pPr>
+      <w:r>
+        <w:rPr>
+          <w:rFonts w:ascii="Cambria Math" w:hAnsi="Cambria Math" w:cstheme="minorHAnsi"/>
+          <w:i/>
+          <w:iCs/>
+          <w:sz w:val="24"/>
+          <w:szCs w:val="24"/>
+        </w:rPr>
+        <w:t>January 16</w:t>
+      </w:r>
+      <w:r>
+        <w:rPr>
+          <w:rFonts w:ascii="Cambria Math" w:hAnsi="Cambria Math" w:cstheme="minorHAnsi"/>
+          <w:i/>
+          <w:iCs/>
+          <w:sz w:val="24"/>
+          <w:szCs w:val="24"/>
+          <w:vertAlign w:val="superscript"/>
+        </w:rPr>
+        <w:t>th</w:t>
+      </w:r>
+      <w:r>
+        <w:rPr>
+          <w:rFonts w:ascii="Cambria Math" w:hAnsi="Cambria Math" w:cstheme="minorHAnsi"/>
+          <w:i/>
+          <w:iCs/>
+          <w:sz w:val="24"/>
+          <w:szCs w:val="24"/>
+        </w:rPr>
+        <w:t>, 2021</w:t>
+      </w:r>
+    </w:p>
+    <w:p>
+      <w:pPr>
+        <w:pStyle w:val="NoSpacing"/>
+        <w:spacing w:line="480" w:lineRule="auto"/>
+        <w:rPr>
+          <w:rFonts w:ascii="Cambria Math" w:hAnsi="Cambria Math" w:cstheme="minorHAnsi"/>
+          <w:sz w:val="24"/>
+          <w:szCs w:val="24"/>
+        </w:rPr>
+      </w:pPr>
+      <w:r>
+        <w:rPr>
+          <w:rFonts w:ascii="Cambria Math" w:hAnsi="Cambria Math" w:cstheme="minorHAnsi"/>
+          <w:sz w:val="24"/>
+          <w:szCs w:val="24"/>
+        </w:rPr>
+        <w:tab/>
+      </w:r>
+      <w:r>
+        <w:rPr>
+          <w:rFonts w:ascii="Cambria Math" w:hAnsi="Cambria Math" w:cstheme="minorHAnsi"/>
+          <w:sz w:val="24"/>
+          <w:szCs w:val="24"/>
+        </w:rPr>
+        <w:t>Initial Commit: Just uploading what I have so far.</w:t>
+      </w:r>
+    </w:p>
+    <w:p>
+      <w:pPr>
+        <w:pStyle w:val="NoSpacing"/>
+        <w:spacing w:line="480" w:lineRule="auto"/>
+        <w:rPr>
+          <w:rFonts w:ascii="Cambria Math" w:hAnsi="Cambria Math" w:cstheme="minorHAnsi"/>
+          <w:sz w:val="24"/>
+          <w:szCs w:val="24"/>
+        </w:rPr>
+      </w:pPr>
+      <w:r>
+        <w:rPr>
+          <w:rFonts w:ascii="Cambria Math" w:hAnsi="Cambria Math" w:cstheme="minorHAnsi"/>
+          <w:sz w:val="24"/>
+          <w:szCs w:val="24"/>
+        </w:rPr>
+        <w:tab/>
+        <w:t>This one is fairly straightforward. I took the product of my work on the thesis before I started using a version control system, and uploaded it to GitHub. The classes uploaded include Client, FileIO, Parser, Quiz, and Utility, with each class being a more primitive version of its current self.</w:t>
+      </w:r>
+      <w:r>
+        <w:rPr>
+          <w:rFonts w:ascii="Cambria Math" w:hAnsi="Cambria Math" w:cstheme="minorHAnsi"/>
+          <w:sz w:val="24"/>
+          <w:szCs w:val="24"/>
+        </w:rPr>
+        <w:t xml:space="preserve"> </w:t>
+      </w:r>
+    </w:p>
+    <w:p>
+      <w:pPr>
+        <w:pStyle w:val="NoSpacing"/>
+        <w:spacing w:line="480" w:lineRule="auto"/>
+        <w:ind w:firstLine="720"/>
+        <w:rPr>
+          <w:rFonts w:ascii="Cambria Math" w:hAnsi="Cambria Math" w:cstheme="minorHAnsi"/>
+          <w:sz w:val="24"/>
+          <w:szCs w:val="24"/>
+        </w:rPr>
+      </w:pPr>
+      <w:r>
+        <w:rPr>
+          <w:rFonts w:ascii="Cambria Math" w:hAnsi="Cambria Math" w:cstheme="minorHAnsi"/>
+          <w:sz w:val="24"/>
+          <w:szCs w:val="24"/>
+        </w:rPr>
+        <w:lastRenderedPageBreak/>
+        <w:t>I had used GitHub once before for a short homework assignment in an introductory software development course, but this was my first time using GitHub for an actual project.</w:t>
+      </w:r>
+      <w:r>
+        <w:rPr>
+          <w:rFonts w:ascii="Cambria Math" w:hAnsi="Cambria Math" w:cstheme="minorHAnsi"/>
+          <w:sz w:val="24"/>
+          <w:szCs w:val="24"/>
+        </w:rPr>
+        <w:t xml:space="preserve"> I realize it now, but at the time, I had no idea what I was missing out on. A version control system makes development a lot more approachable, and makes it a lot easier to see one’s progress. Additionally, in the event that something goes horribly, horribly wrong, one can just roll back to a previous version. </w:t>
+      </w:r>
+      <w:r>
+        <w:rPr>
+          <w:rFonts w:ascii="Cambria Math" w:hAnsi="Cambria Math" w:cstheme="minorHAnsi"/>
+          <w:sz w:val="24"/>
+          <w:szCs w:val="24"/>
+        </w:rPr>
+        <w:t>Frankly, I do not know why I waited this long to start using a version control system.</w:t>
+      </w:r>
+    </w:p>
+    <w:p>
+      <w:pPr>
+        <w:pStyle w:val="NoSpacing"/>
+        <w:spacing w:line="480" w:lineRule="auto"/>
+        <w:rPr>
+          <w:rFonts w:ascii="Cambria Math" w:hAnsi="Cambria Math" w:cstheme="minorHAnsi"/>
+          <w:i/>
+          <w:iCs/>
+          <w:sz w:val="24"/>
+          <w:szCs w:val="24"/>
+        </w:rPr>
+      </w:pPr>
+      <w:r>
+        <w:rPr>
+          <w:rFonts w:ascii="Cambria Math" w:hAnsi="Cambria Math" w:cstheme="minorHAnsi"/>
+          <w:i/>
+          <w:iCs/>
+          <w:sz w:val="24"/>
+          <w:szCs w:val="24"/>
+        </w:rPr>
+        <w:t>January 23</w:t>
+      </w:r>
+      <w:r>
+        <w:rPr>
+          <w:rFonts w:ascii="Cambria Math" w:hAnsi="Cambria Math" w:cstheme="minorHAnsi"/>
+          <w:i/>
+          <w:iCs/>
+          <w:sz w:val="24"/>
+          <w:szCs w:val="24"/>
+          <w:vertAlign w:val="superscript"/>
+        </w:rPr>
+        <w:t>rd</w:t>
+      </w:r>
+      <w:r>
+        <w:rPr>
+          <w:rFonts w:ascii="Cambria Math" w:hAnsi="Cambria Math" w:cstheme="minorHAnsi"/>
+          <w:i/>
+          <w:iCs/>
+          <w:sz w:val="24"/>
+          <w:szCs w:val="24"/>
+        </w:rPr>
+        <w:t>, 2021</w:t>
+      </w:r>
+    </w:p>
+    <w:p>
+      <w:pPr>
+        <w:pStyle w:val="NoSpacing"/>
+        <w:spacing w:line="480" w:lineRule="auto"/>
+        <w:rPr>
+          <w:rFonts w:ascii="Cambria Math" w:hAnsi="Cambria Math" w:cstheme="minorHAnsi"/>
+          <w:sz w:val="24"/>
+          <w:szCs w:val="24"/>
+        </w:rPr>
+      </w:pPr>
+      <w:r>
+        <w:rPr>
+          <w:rFonts w:ascii="Cambria Math" w:hAnsi="Cambria Math" w:cstheme="minorHAnsi"/>
+          <w:sz w:val="24"/>
+          <w:szCs w:val="24"/>
+        </w:rPr>
+        <w:tab/>
+      </w:r>
+      <w:r>
+        <w:rPr>
+          <w:rFonts w:ascii="Cambria Math" w:hAnsi="Cambria Math" w:cstheme="minorHAnsi"/>
+          <w:sz w:val="24"/>
+          <w:szCs w:val="24"/>
+        </w:rPr>
+        <w:t>Redundancy: This file was just a wrapper for built-in Java NIO functions. I don’t really know why I made it in the first place.</w:t>
+      </w:r>
+    </w:p>
+    <w:p>
+      <w:pPr>
+        <w:pStyle w:val="NoSpacing"/>
+        <w:spacing w:line="480" w:lineRule="auto"/>
+        <w:rPr>
+          <w:rFonts w:ascii="Cambria Math" w:hAnsi="Cambria Math" w:cstheme="minorHAnsi"/>
+          <w:sz w:val="24"/>
+          <w:szCs w:val="24"/>
+        </w:rPr>
+      </w:pPr>
+      <w:r>
+        <w:rPr>
+          <w:rFonts w:ascii="Cambria Math" w:hAnsi="Cambria Math" w:cstheme="minorHAnsi"/>
+          <w:sz w:val="24"/>
+          <w:szCs w:val="24"/>
+        </w:rPr>
+        <w:tab/>
+      </w:r>
+      <w:r>
+        <w:rPr>
+          <w:rFonts w:ascii="Cambria Math" w:hAnsi="Cambria Math" w:cstheme="minorHAnsi"/>
+          <w:sz w:val="24"/>
+          <w:szCs w:val="24"/>
+        </w:rPr>
+        <w:t>The file that the commit description is referring to is “FileIO.java.” I ended up bringing this file back for organizational purposes. Now, it contains general purpose methods for file IO. Other classes call methods of the FileIO class to perform more specific file IO functionalities.</w:t>
+      </w:r>
+      <w:r>
+        <w:rPr>
+          <w:rFonts w:ascii="Cambria Math" w:hAnsi="Cambria Math" w:cstheme="minorHAnsi"/>
+          <w:sz w:val="24"/>
+          <w:szCs w:val="24"/>
+        </w:rPr>
+        <w:t xml:space="preserve"> I should have </w:t>
+      </w:r>
+      <w:r>
+        <w:rPr>
+          <w:rFonts w:ascii="Cambria Math" w:hAnsi="Cambria Math" w:cstheme="minorHAnsi"/>
+          <w:sz w:val="24"/>
+          <w:szCs w:val="24"/>
+        </w:rPr>
+        <w:t>never gotten rid of it in the first place</w:t>
+      </w:r>
+      <w:r>
+        <w:rPr>
+          <w:rFonts w:ascii="Cambria Math" w:hAnsi="Cambria Math" w:cstheme="minorHAnsi"/>
+          <w:sz w:val="24"/>
+          <w:szCs w:val="24"/>
+        </w:rPr>
+        <w:t>, but hindsight is 20/20.</w:t>
+      </w:r>
+    </w:p>
+    <w:p>
+      <w:pPr>
+        <w:pStyle w:val="NoSpacing"/>
+        <w:spacing w:line="480" w:lineRule="auto"/>
+        <w:rPr>
+          <w:rFonts w:ascii="Cambria Math" w:hAnsi="Cambria Math" w:cstheme="minorHAnsi"/>
+          <w:i/>
+          <w:iCs/>
+          <w:sz w:val="24"/>
+          <w:szCs w:val="24"/>
+        </w:rPr>
+      </w:pPr>
+      <w:r>
+        <w:rPr>
+          <w:rFonts w:ascii="Cambria Math" w:hAnsi="Cambria Math" w:cstheme="minorHAnsi"/>
+          <w:i/>
+          <w:iCs/>
+          <w:sz w:val="24"/>
+          <w:szCs w:val="24"/>
+        </w:rPr>
+        <w:t>January 24</w:t>
+      </w:r>
+      <w:r>
+        <w:rPr>
+          <w:rFonts w:ascii="Cambria Math" w:hAnsi="Cambria Math" w:cstheme="minorHAnsi"/>
+          <w:i/>
+          <w:iCs/>
+          <w:sz w:val="24"/>
+          <w:szCs w:val="24"/>
+          <w:vertAlign w:val="superscript"/>
+        </w:rPr>
+        <w:t>th</w:t>
+      </w:r>
+      <w:r>
+        <w:rPr>
+          <w:rFonts w:ascii="Cambria Math" w:hAnsi="Cambria Math" w:cstheme="minorHAnsi"/>
+          <w:i/>
+          <w:iCs/>
+          <w:sz w:val="24"/>
+          <w:szCs w:val="24"/>
+        </w:rPr>
+        <w:t>, 2021</w:t>
+      </w:r>
+    </w:p>
+    <w:p>
+      <w:pPr>
+        <w:pStyle w:val="NoSpacing"/>
+        <w:spacing w:line="480" w:lineRule="auto"/>
+        <w:rPr>
+          <w:rFonts w:ascii="Cambria Math" w:hAnsi="Cambria Math" w:cstheme="minorHAnsi"/>
+          <w:sz w:val="24"/>
+          <w:szCs w:val="24"/>
+        </w:rPr>
+      </w:pPr>
+      <w:r>
+        <w:rPr>
+          <w:rFonts w:ascii="Cambria Math" w:hAnsi="Cambria Math" w:cstheme="minorHAnsi"/>
+          <w:sz w:val="24"/>
+          <w:szCs w:val="24"/>
+        </w:rPr>
+        <w:tab/>
+      </w:r>
+      <w:r>
+        <w:rPr>
+          <w:rFonts w:ascii="Cambria Math" w:hAnsi="Cambria Math" w:cstheme="minorHAnsi"/>
+          <w:sz w:val="24"/>
+          <w:szCs w:val="24"/>
+        </w:rPr>
+        <w:t>Redundancy: File only contained one method, which acted as a wrapper for System.out.println. I used it as a static import to make my print statements shorter, but having an entire file for that just seems kind of silly.</w:t>
+      </w:r>
+      <w:r>
+        <w:rPr>
+          <w:rFonts w:ascii="Cambria Math" w:hAnsi="Cambria Math" w:cstheme="minorHAnsi"/>
+          <w:sz w:val="24"/>
+          <w:szCs w:val="24"/>
+        </w:rPr>
+        <w:t xml:space="preserve"> </w:t>
+      </w:r>
+    </w:p>
+    <w:p>
+      <w:pPr>
+        <w:pStyle w:val="NoSpacing"/>
+        <w:spacing w:line="480" w:lineRule="auto"/>
+        <w:rPr>
+          <w:rFonts w:ascii="Cambria Math" w:hAnsi="Cambria Math" w:cstheme="minorHAnsi"/>
+          <w:sz w:val="24"/>
+          <w:szCs w:val="24"/>
+        </w:rPr>
+      </w:pPr>
+      <w:r>
+        <w:rPr>
+          <w:rFonts w:ascii="Cambria Math" w:hAnsi="Cambria Math" w:cstheme="minorHAnsi"/>
+          <w:sz w:val="24"/>
+          <w:szCs w:val="24"/>
+        </w:rPr>
+        <w:tab/>
+        <w:t>The file that this commit is referring to is “Utility.java.” It is another file that I should not have deleted in the first place. I brought the file back with the name “Util.java,” and it contains the same print method mentioned (and more). The Util class contains general-</w:t>
+      </w:r>
+      <w:r>
+        <w:rPr>
+          <w:rFonts w:ascii="Cambria Math" w:hAnsi="Cambria Math" w:cstheme="minorHAnsi"/>
+          <w:sz w:val="24"/>
+          <w:szCs w:val="24"/>
+        </w:rPr>
+        <w:lastRenderedPageBreak/>
+        <w:t>purpose methods that I cannot logically group with any existing classes.</w:t>
+      </w:r>
+      <w:r>
+        <w:rPr>
+          <w:rFonts w:ascii="Cambria Math" w:hAnsi="Cambria Math" w:cstheme="minorHAnsi"/>
+          <w:sz w:val="24"/>
+          <w:szCs w:val="24"/>
+        </w:rPr>
+        <w:t xml:space="preserve"> I suppose it could be described as a class to hold miscellaneous methods.</w:t>
+      </w:r>
+    </w:p>
+    <w:p>
+      <w:pPr>
+        <w:pStyle w:val="NoSpacing"/>
+        <w:spacing w:line="480" w:lineRule="auto"/>
+        <w:rPr>
+          <w:rFonts w:ascii="Cambria Math" w:hAnsi="Cambria Math" w:cstheme="minorHAnsi"/>
+          <w:sz w:val="24"/>
+          <w:szCs w:val="24"/>
+        </w:rPr>
+      </w:pPr>
+      <w:r>
+        <w:rPr>
+          <w:rFonts w:ascii="Cambria Math" w:hAnsi="Cambria Math" w:cstheme="minorHAnsi"/>
+          <w:sz w:val="24"/>
+          <w:szCs w:val="24"/>
+        </w:rPr>
+        <w:tab/>
+        <w:t>Refactor: Cleaned up some code and wrote some comments. No major functionality changes.</w:t>
+      </w:r>
+    </w:p>
+    <w:p>
+      <w:pPr>
+        <w:pStyle w:val="NoSpacing"/>
+        <w:spacing w:line="480" w:lineRule="auto"/>
+        <w:rPr>
+          <w:rFonts w:ascii="Cambria Math" w:hAnsi="Cambria Math" w:cstheme="minorHAnsi"/>
+          <w:sz w:val="24"/>
+          <w:szCs w:val="24"/>
+        </w:rPr>
+      </w:pPr>
+      <w:r>
+        <w:rPr>
+          <w:rFonts w:ascii="Cambria Math" w:hAnsi="Cambria Math" w:cstheme="minorHAnsi"/>
+          <w:i/>
+          <w:iCs/>
+          <w:sz w:val="24"/>
+          <w:szCs w:val="24"/>
+        </w:rPr>
+        <w:tab/>
+      </w:r>
+      <w:r>
+        <w:rPr>
+          <w:rFonts w:ascii="Cambria Math" w:hAnsi="Cambria Math" w:cstheme="minorHAnsi"/>
+          <w:sz w:val="24"/>
+          <w:szCs w:val="24"/>
+        </w:rPr>
+        <w:t>This commit is pretty self-explanatory. Comments were written, code was refactored, but the software still operates in a functionally identical manner.</w:t>
+      </w:r>
+    </w:p>
+    <w:p>
+      <w:pPr>
+        <w:pStyle w:val="NoSpacing"/>
+        <w:spacing w:line="480" w:lineRule="auto"/>
+        <w:rPr>
+          <w:rFonts w:ascii="Cambria Math" w:hAnsi="Cambria Math" w:cstheme="minorHAnsi"/>
+          <w:sz w:val="24"/>
+          <w:szCs w:val="24"/>
+        </w:rPr>
+      </w:pPr>
+      <w:r>
+        <w:rPr>
+          <w:rFonts w:ascii="Cambria Math" w:hAnsi="Cambria Math" w:cstheme="minorHAnsi"/>
+          <w:sz w:val="24"/>
+          <w:szCs w:val="24"/>
+        </w:rPr>
+        <w:tab/>
+      </w:r>
+      <w:r>
+        <w:rPr>
+          <w:rFonts w:ascii="Cambria Math" w:hAnsi="Cambria Math" w:cstheme="minorHAnsi"/>
+          <w:sz w:val="24"/>
+          <w:szCs w:val="24"/>
+        </w:rPr>
+        <w:t>File Rename: Renamed to QuizParser.java.</w:t>
+      </w:r>
+    </w:p>
+    <w:p>
+      <w:pPr>
+        <w:pStyle w:val="NoSpacing"/>
+        <w:spacing w:line="480" w:lineRule="auto"/>
+        <w:rPr>
+          <w:rFonts w:ascii="Cambria Math" w:hAnsi="Cambria Math" w:cstheme="minorHAnsi"/>
+          <w:sz w:val="24"/>
+          <w:szCs w:val="24"/>
+        </w:rPr>
+      </w:pPr>
+      <w:r>
+        <w:rPr>
+          <w:rFonts w:ascii="Cambria Math" w:hAnsi="Cambria Math" w:cstheme="minorHAnsi"/>
+          <w:sz w:val="24"/>
+          <w:szCs w:val="24"/>
+        </w:rPr>
+        <w:tab/>
+        <w:t xml:space="preserve">The file that this commit is referring to is “Parser.java.” </w:t>
+      </w:r>
+      <w:r>
+        <w:rPr>
+          <w:rFonts w:ascii="Cambria Math" w:hAnsi="Cambria Math" w:cstheme="minorHAnsi"/>
+          <w:sz w:val="24"/>
+          <w:szCs w:val="24"/>
+        </w:rPr>
+        <w:t>Given the context of the project, one can infer that a class named Parser will parse quiz data. However, I try to avoid identifiers that prompt any sort of assumptions whatsoever. So, I renamed the file to “QuizParser.java,” since the only thing it parses is quiz data.</w:t>
+      </w:r>
+    </w:p>
+    <w:p>
+      <w:pPr>
+        <w:pStyle w:val="NoSpacing"/>
+        <w:spacing w:line="480" w:lineRule="auto"/>
+        <w:rPr>
+          <w:rFonts w:ascii="Cambria Math" w:hAnsi="Cambria Math" w:cstheme="minorHAnsi"/>
+          <w:sz w:val="24"/>
+          <w:szCs w:val="24"/>
+        </w:rPr>
+      </w:pPr>
+      <w:r>
+        <w:rPr>
+          <w:rFonts w:ascii="Cambria Math" w:hAnsi="Cambria Math" w:cstheme="minorHAnsi"/>
+          <w:sz w:val="24"/>
+          <w:szCs w:val="24"/>
+        </w:rPr>
+        <w:tab/>
+      </w:r>
+      <w:r>
+        <w:rPr>
+          <w:rFonts w:ascii="Cambria Math" w:hAnsi="Cambria Math" w:cstheme="minorHAnsi"/>
+          <w:sz w:val="24"/>
+          <w:szCs w:val="24"/>
+        </w:rPr>
+        <w:t>Merge pull request #1 from bird-ron/refactor: Refactor</w:t>
+      </w:r>
+    </w:p>
+    <w:p>
+      <w:pPr>
+        <w:pStyle w:val="NoSpacing"/>
+        <w:spacing w:line="480" w:lineRule="auto"/>
+        <w:rPr>
+          <w:rFonts w:ascii="Cambria Math" w:hAnsi="Cambria Math" w:cstheme="minorHAnsi"/>
+          <w:sz w:val="24"/>
+          <w:szCs w:val="24"/>
+        </w:rPr>
+      </w:pPr>
+      <w:r>
+        <w:rPr>
+          <w:rFonts w:ascii="Cambria Math" w:hAnsi="Cambria Math" w:cstheme="minorHAnsi"/>
+          <w:sz w:val="24"/>
+          <w:szCs w:val="24"/>
+        </w:rPr>
+        <w:tab/>
+        <w:t>Unfortunately, this commit has a terrible description. The description is only one word, despite</w:t>
+      </w:r>
+      <w:r>
+        <w:rPr>
+          <w:rFonts w:ascii="Cambria Math" w:hAnsi="Cambria Math" w:cstheme="minorHAnsi"/>
+          <w:sz w:val="24"/>
+          <w:szCs w:val="24"/>
+        </w:rPr>
+        <w:t xml:space="preserve"> five changed files, 116 additions, and 143 deletions. I guess it was just a big refactor.</w:t>
+      </w:r>
+    </w:p>
+    <w:p>
+      <w:pPr>
+        <w:pStyle w:val="NoSpacing"/>
+        <w:spacing w:line="480" w:lineRule="auto"/>
+        <w:rPr>
+          <w:rFonts w:ascii="Cambria Math" w:hAnsi="Cambria Math" w:cstheme="minorHAnsi"/>
+          <w:sz w:val="24"/>
+          <w:szCs w:val="24"/>
+        </w:rPr>
+      </w:pPr>
+      <w:r>
+        <w:rPr>
+          <w:rFonts w:ascii="Cambria Math" w:hAnsi="Cambria Math" w:cstheme="minorHAnsi"/>
+          <w:sz w:val="24"/>
+          <w:szCs w:val="24"/>
+        </w:rPr>
+        <w:tab/>
+        <w:t>Quiz Selection: Added functionality to scan a directory and prompt the user to select one to be read as quiz data. Assumes that all files in the directory are quizzes.</w:t>
+      </w:r>
+    </w:p>
+    <w:p>
+      <w:pPr>
+        <w:pStyle w:val="NoSpacing"/>
+        <w:spacing w:line="480" w:lineRule="auto"/>
+        <w:rPr>
+          <w:rFonts w:ascii="Cambria Math" w:hAnsi="Cambria Math" w:cstheme="minorHAnsi"/>
+          <w:sz w:val="24"/>
+          <w:szCs w:val="24"/>
+        </w:rPr>
+      </w:pPr>
+      <w:r>
+        <w:rPr>
+          <w:rFonts w:ascii="Cambria Math" w:hAnsi="Cambria Math" w:cstheme="minorHAnsi"/>
+          <w:sz w:val="24"/>
+          <w:szCs w:val="24"/>
+        </w:rPr>
+        <w:tab/>
+      </w:r>
+      <w:r>
+        <w:rPr>
+          <w:rFonts w:ascii="Cambria Math" w:hAnsi="Cambria Math" w:cstheme="minorHAnsi"/>
+          <w:sz w:val="24"/>
+          <w:szCs w:val="24"/>
+        </w:rPr>
+        <w:t>This commit added a useful functionality that made quiz selection more user-friendly. Previously, to select a quiz, the user would have to type out the full name of the quiz exactly. With this functionality, the user sees which quizzes are available, and only needs to select the index of the quiz they wish to take.</w:t>
+      </w:r>
+      <w:r>
+        <w:rPr>
+          <w:rFonts w:ascii="Cambria Math" w:hAnsi="Cambria Math" w:cstheme="minorHAnsi"/>
+          <w:sz w:val="24"/>
+          <w:szCs w:val="24"/>
+        </w:rPr>
+        <w:t xml:space="preserve"> The functionality has been improved somewhat to only detect files with the extension “.txt.”</w:t>
+      </w:r>
+    </w:p>
+    <w:p>
+      <w:pPr>
+        <w:pStyle w:val="NoSpacing"/>
+        <w:spacing w:line="480" w:lineRule="auto"/>
+        <w:rPr>
+          <w:rFonts w:ascii="Cambria Math" w:hAnsi="Cambria Math" w:cstheme="minorHAnsi"/>
+          <w:sz w:val="24"/>
+          <w:szCs w:val="24"/>
+        </w:rPr>
+      </w:pPr>
+      <w:r>
+        <w:rPr>
+          <w:rFonts w:ascii="Cambria Math" w:hAnsi="Cambria Math" w:cstheme="minorHAnsi"/>
+          <w:sz w:val="24"/>
+          <w:szCs w:val="24"/>
+        </w:rPr>
+        <w:tab/>
+        <w:t>File Rename: Renamed this file to QuizClient.java.</w:t>
+      </w:r>
+    </w:p>
+    <w:p>
+      <w:pPr>
+        <w:pStyle w:val="NoSpacing"/>
+        <w:spacing w:line="480" w:lineRule="auto"/>
+        <w:rPr>
+          <w:rFonts w:ascii="Cambria Math" w:hAnsi="Cambria Math" w:cstheme="minorHAnsi"/>
+          <w:sz w:val="24"/>
+          <w:szCs w:val="24"/>
+        </w:rPr>
+      </w:pPr>
+      <w:r>
+        <w:rPr>
+          <w:rFonts w:ascii="Cambria Math" w:hAnsi="Cambria Math" w:cstheme="minorHAnsi"/>
+          <w:sz w:val="24"/>
+          <w:szCs w:val="24"/>
+        </w:rPr>
+        <w:lastRenderedPageBreak/>
+        <w:tab/>
+        <w:t>The file in question was called “Client.java,” and was renamed for semanti</w:t>
+      </w:r>
+      <w:r>
+        <w:rPr>
+          <w:rFonts w:ascii="Cambria Math" w:hAnsi="Cambria Math" w:cstheme="minorHAnsi"/>
+          <w:sz w:val="24"/>
+          <w:szCs w:val="24"/>
+        </w:rPr>
+        <w:t>cs</w:t>
+      </w:r>
+      <w:r>
+        <w:rPr>
+          <w:rFonts w:ascii="Cambria Math" w:hAnsi="Cambria Math" w:cstheme="minorHAnsi"/>
+          <w:sz w:val="24"/>
+          <w:szCs w:val="24"/>
+        </w:rPr>
+        <w:t>. A class named “Client” is ambiguous – what purpose does the client serve? However, “QuizClient” makes it obvious that the client is for taking quizzes.</w:t>
+      </w:r>
+      <w:r>
+        <w:rPr>
+          <w:rFonts w:ascii="Cambria Math" w:hAnsi="Cambria Math" w:cstheme="minorHAnsi"/>
+          <w:sz w:val="24"/>
+          <w:szCs w:val="24"/>
+        </w:rPr>
+        <w:t xml:space="preserve"> Of course, this is another place where, given context, one could infer what the file was for – but as I said previously, I try my best to avoid any ambiguity.</w:t>
+      </w:r>
+    </w:p>
+    <w:p>
+      <w:pPr>
+        <w:pStyle w:val="NoSpacing"/>
+        <w:spacing w:line="480" w:lineRule="auto"/>
+        <w:rPr>
+          <w:rFonts w:ascii="Cambria Math" w:hAnsi="Cambria Math" w:cstheme="minorHAnsi"/>
+          <w:i/>
+          <w:iCs/>
+          <w:sz w:val="24"/>
+          <w:szCs w:val="24"/>
+        </w:rPr>
+      </w:pPr>
+      <w:r>
+        <w:rPr>
+          <w:rFonts w:ascii="Cambria Math" w:hAnsi="Cambria Math" w:cstheme="minorHAnsi"/>
+          <w:i/>
+          <w:iCs/>
+          <w:sz w:val="24"/>
+          <w:szCs w:val="24"/>
+        </w:rPr>
+        <w:t>January 25</w:t>
+      </w:r>
+      <w:r>
+        <w:rPr>
+          <w:rFonts w:ascii="Cambria Math" w:hAnsi="Cambria Math" w:cstheme="minorHAnsi"/>
+          <w:i/>
+          <w:iCs/>
+          <w:sz w:val="24"/>
+          <w:szCs w:val="24"/>
+          <w:vertAlign w:val="superscript"/>
+        </w:rPr>
+        <w:t>th</w:t>
+      </w:r>
+      <w:r>
+        <w:rPr>
+          <w:rFonts w:ascii="Cambria Math" w:hAnsi="Cambria Math" w:cstheme="minorHAnsi"/>
+          <w:i/>
+          <w:iCs/>
+          <w:sz w:val="24"/>
+          <w:szCs w:val="24"/>
+        </w:rPr>
+        <w:t>, 2021</w:t>
+      </w:r>
+    </w:p>
+    <w:p>
+      <w:pPr>
+        <w:pStyle w:val="NoSpacing"/>
+        <w:spacing w:line="480" w:lineRule="auto"/>
+        <w:rPr>
+          <w:rFonts w:ascii="Cambria Math" w:hAnsi="Cambria Math" w:cstheme="minorHAnsi"/>
+          <w:sz w:val="24"/>
+          <w:szCs w:val="24"/>
+        </w:rPr>
+      </w:pPr>
+      <w:r>
+        <w:rPr>
+          <w:rFonts w:ascii="Cambria Math" w:hAnsi="Cambria Math" w:cstheme="minorHAnsi"/>
+          <w:sz w:val="24"/>
+          <w:szCs w:val="24"/>
+        </w:rPr>
+        <w:tab/>
+      </w:r>
+      <w:r>
+        <w:rPr>
+          <w:rFonts w:ascii="Cambria Math" w:hAnsi="Cambria Math" w:cstheme="minorHAnsi"/>
+          <w:sz w:val="24"/>
+          <w:szCs w:val="24"/>
+        </w:rPr>
+        <w:t>Snapshot: Not sure if I’ve made any changes, but I wanted to make sure I have a snapshot of my project before I try to change things. I’m going to attempt to change the way the project parses quizzes to a token-based system, rather than just repeatedly scanning the string for tokens.</w:t>
+      </w:r>
+    </w:p>
+    <w:p>
+      <w:pPr>
+        <w:pStyle w:val="NoSpacing"/>
+        <w:spacing w:line="480" w:lineRule="auto"/>
+        <w:rPr>
+          <w:rFonts w:ascii="Cambria Math" w:hAnsi="Cambria Math" w:cstheme="minorHAnsi"/>
+          <w:sz w:val="24"/>
+          <w:szCs w:val="24"/>
+        </w:rPr>
+      </w:pPr>
+      <w:r>
+        <w:rPr>
+          <w:rFonts w:ascii="Cambria Math" w:hAnsi="Cambria Math" w:cstheme="minorHAnsi"/>
+          <w:sz w:val="24"/>
+          <w:szCs w:val="24"/>
+        </w:rPr>
+        <w:tab/>
+      </w:r>
+      <w:r>
+        <w:rPr>
+          <w:rFonts w:ascii="Cambria Math" w:hAnsi="Cambria Math" w:cstheme="minorHAnsi"/>
+          <w:sz w:val="24"/>
+          <w:szCs w:val="24"/>
+        </w:rPr>
+        <w:t>The change to a token-based system was a huge success that ended up only requiring minimal debugging</w:t>
+      </w:r>
+      <w:r>
+        <w:rPr>
+          <w:rFonts w:ascii="Cambria Math" w:hAnsi="Cambria Math" w:cstheme="minorHAnsi"/>
+          <w:sz w:val="24"/>
+          <w:szCs w:val="24"/>
+        </w:rPr>
+        <w:t>. Preprocessing the data to form tokens instead of working with a massive string was also much easier for me to understand. Simply put, working with one word at a time rather than the entire data for a quiz was a lot easier to grasp.</w:t>
+      </w:r>
+    </w:p>
+    <w:p>
+      <w:pPr>
+        <w:pStyle w:val="NoSpacing"/>
+        <w:spacing w:line="480" w:lineRule="auto"/>
+        <w:rPr>
+          <w:rFonts w:ascii="Cambria Math" w:hAnsi="Cambria Math" w:cstheme="minorHAnsi"/>
+          <w:i/>
+          <w:iCs/>
+          <w:sz w:val="24"/>
+          <w:szCs w:val="24"/>
+        </w:rPr>
+      </w:pPr>
+      <w:r>
+        <w:rPr>
+          <w:rFonts w:ascii="Cambria Math" w:hAnsi="Cambria Math" w:cstheme="minorHAnsi"/>
+          <w:i/>
+          <w:iCs/>
+          <w:sz w:val="24"/>
+          <w:szCs w:val="24"/>
+        </w:rPr>
+        <w:t>January 28</w:t>
+      </w:r>
+      <w:r>
+        <w:rPr>
+          <w:rFonts w:ascii="Cambria Math" w:hAnsi="Cambria Math" w:cstheme="minorHAnsi"/>
+          <w:i/>
+          <w:iCs/>
+          <w:sz w:val="24"/>
+          <w:szCs w:val="24"/>
+          <w:vertAlign w:val="superscript"/>
+        </w:rPr>
+        <w:t>th</w:t>
+      </w:r>
+      <w:r>
+        <w:rPr>
+          <w:rFonts w:ascii="Cambria Math" w:hAnsi="Cambria Math" w:cstheme="minorHAnsi"/>
+          <w:i/>
+          <w:iCs/>
+          <w:sz w:val="24"/>
+          <w:szCs w:val="24"/>
+        </w:rPr>
+        <w:t>, 2021</w:t>
+      </w:r>
+    </w:p>
+    <w:p>
+      <w:pPr>
+        <w:pStyle w:val="NoSpacing"/>
+        <w:spacing w:line="480" w:lineRule="auto"/>
+        <w:rPr>
+          <w:rFonts w:ascii="Cambria Math" w:hAnsi="Cambria Math" w:cstheme="minorHAnsi"/>
+          <w:sz w:val="24"/>
+          <w:szCs w:val="24"/>
+        </w:rPr>
+      </w:pPr>
+      <w:r>
+        <w:rPr>
+          <w:rFonts w:ascii="Cambria Math" w:hAnsi="Cambria Math" w:cstheme="minorHAnsi"/>
+          <w:sz w:val="24"/>
+          <w:szCs w:val="24"/>
+        </w:rPr>
+        <w:tab/>
+        <w:t>Token-Based Parser, Debug: Changed the parsing system from a linear-search based system (using String.indexOf) to a token-based system.</w:t>
+      </w:r>
+      <w:r>
+        <w:rPr>
+          <w:rFonts w:ascii="Cambria Math" w:hAnsi="Cambria Math" w:cstheme="minorHAnsi"/>
+          <w:sz w:val="24"/>
+          <w:szCs w:val="24"/>
+        </w:rPr>
+        <w:t xml:space="preserve"> Added functionality to catch erroneous tokens, but it only works for the first label in the program, otherwise it crashes. I don’t think there’s any way to handle mistyped labels (the program just interprets them as a part of the question), but I have an idea to handle misplaced labels involving regular expressions that I might implement later. Also added a debug class to store random debugging methods that I might need later.</w:t>
+      </w:r>
+    </w:p>
+    <w:p>
+      <w:pPr>
+        <w:pStyle w:val="NoSpacing"/>
+        <w:spacing w:line="480" w:lineRule="auto"/>
+        <w:rPr>
+          <w:rFonts w:ascii="Cambria Math" w:hAnsi="Cambria Math" w:cstheme="minorHAnsi"/>
+          <w:sz w:val="24"/>
+          <w:szCs w:val="24"/>
+        </w:rPr>
+      </w:pPr>
+      <w:r>
+        <w:rPr>
+          <w:rFonts w:ascii="Cambria Math" w:hAnsi="Cambria Math" w:cstheme="minorHAnsi"/>
+          <w:sz w:val="24"/>
+          <w:szCs w:val="24"/>
+        </w:rPr>
+        <w:lastRenderedPageBreak/>
+        <w:tab/>
+      </w:r>
+      <w:r>
+        <w:rPr>
+          <w:rFonts w:ascii="Cambria Math" w:hAnsi="Cambria Math" w:cstheme="minorHAnsi"/>
+          <w:sz w:val="24"/>
+          <w:szCs w:val="24"/>
+        </w:rPr>
+        <w:t>As stated in the previous entry, the token-based parser was a success. However, just about everything else in this commit was a bust. As one can see from the commit description, the functionality to catch erroneous tokens did almost nothing. Mistyped labels (typos) ended up being a non-issue, and so the regular expression idea never amounted to anything. The debug class only contained one incredibly specific method, and at the time of writing this, it has been scrapped.</w:t>
+      </w:r>
+    </w:p>
+    <w:p>
+      <w:pPr>
+        <w:pStyle w:val="NoSpacing"/>
+        <w:spacing w:line="480" w:lineRule="auto"/>
+        <w:rPr>
+          <w:rFonts w:ascii="Cambria Math" w:hAnsi="Cambria Math" w:cstheme="minorHAnsi"/>
+          <w:i/>
+          <w:iCs/>
+          <w:sz w:val="24"/>
+          <w:szCs w:val="24"/>
+        </w:rPr>
+      </w:pPr>
+      <w:r>
+        <w:rPr>
+          <w:rFonts w:ascii="Cambria Math" w:hAnsi="Cambria Math" w:cstheme="minorHAnsi"/>
+          <w:i/>
+          <w:iCs/>
+          <w:sz w:val="24"/>
+          <w:szCs w:val="24"/>
+        </w:rPr>
+        <w:t>March 1</w:t>
+      </w:r>
+      <w:r>
+        <w:rPr>
+          <w:rFonts w:ascii="Cambria Math" w:hAnsi="Cambria Math" w:cstheme="minorHAnsi"/>
+          <w:i/>
+          <w:iCs/>
+          <w:sz w:val="24"/>
+          <w:szCs w:val="24"/>
+          <w:vertAlign w:val="superscript"/>
+        </w:rPr>
+        <w:t>st</w:t>
+      </w:r>
+      <w:r>
+        <w:rPr>
+          <w:rFonts w:ascii="Cambria Math" w:hAnsi="Cambria Math" w:cstheme="minorHAnsi"/>
+          <w:i/>
+          <w:iCs/>
+          <w:sz w:val="24"/>
+          <w:szCs w:val="24"/>
+        </w:rPr>
+        <w:t>, 2021</w:t>
+      </w:r>
+    </w:p>
+    <w:p>
+      <w:pPr>
+        <w:pStyle w:val="NoSpacing"/>
+        <w:spacing w:line="480" w:lineRule="auto"/>
+        <w:rPr>
+          <w:rFonts w:ascii="Cambria Math" w:hAnsi="Cambria Math" w:cstheme="minorHAnsi"/>
+          <w:sz w:val="24"/>
+          <w:szCs w:val="24"/>
+        </w:rPr>
+      </w:pPr>
+      <w:r>
+        <w:rPr>
+          <w:rFonts w:ascii="Cambria Math" w:hAnsi="Cambria Math" w:cstheme="minorHAnsi"/>
+          <w:sz w:val="24"/>
+          <w:szCs w:val="24"/>
+        </w:rPr>
+        <w:tab/>
+        <w:t xml:space="preserve">Labeling: </w:t>
+      </w:r>
+      <w:r>
+        <w:rPr>
+          <w:rFonts w:ascii="Cambria Math" w:hAnsi="Cambria Math" w:cstheme="minorHAnsi"/>
+          <w:sz w:val="24"/>
+          <w:szCs w:val="24"/>
+        </w:rPr>
+        <w:t>When parsing parts of a question (description, answer, and feedback), multiple labels can now be associated with each part. The current configuration is:</w:t>
+      </w:r>
+    </w:p>
+    <w:p>
+      <w:pPr>
+        <w:pStyle w:val="NoSpacing"/>
+        <w:spacing w:line="480" w:lineRule="auto"/>
+        <w:rPr>
+          <w:rFonts w:ascii="Cambria Math" w:hAnsi="Cambria Math" w:cstheme="minorHAnsi"/>
+          <w:sz w:val="24"/>
+          <w:szCs w:val="24"/>
+        </w:rPr>
+      </w:pPr>
+      <w:r>
+        <w:rPr>
+          <w:rFonts w:ascii="Cambria Math" w:hAnsi="Cambria Math" w:cstheme="minorHAnsi"/>
+          <w:sz w:val="24"/>
+          <w:szCs w:val="24"/>
+        </w:rPr>
+        <w:tab/>
+        <w:t>description: &lt;description&gt;, &lt;desc&gt;, &lt;d&gt;</w:t>
+      </w:r>
+    </w:p>
+    <w:p>
+      <w:pPr>
+        <w:pStyle w:val="NoSpacing"/>
+        <w:spacing w:line="480" w:lineRule="auto"/>
+        <w:rPr>
+          <w:rFonts w:ascii="Cambria Math" w:hAnsi="Cambria Math" w:cstheme="minorHAnsi"/>
+          <w:sz w:val="24"/>
+          <w:szCs w:val="24"/>
+        </w:rPr>
+      </w:pPr>
+      <w:r>
+        <w:rPr>
+          <w:rFonts w:ascii="Cambria Math" w:hAnsi="Cambria Math" w:cstheme="minorHAnsi"/>
+          <w:sz w:val="24"/>
+          <w:szCs w:val="24"/>
+        </w:rPr>
+        <w:tab/>
+        <w:t>answer: &lt;answer&gt;, &lt;ans&gt;, &lt;a&gt;</w:t>
+      </w:r>
+    </w:p>
+    <w:p>
+      <w:pPr>
+        <w:pStyle w:val="NoSpacing"/>
+        <w:spacing w:line="480" w:lineRule="auto"/>
+        <w:rPr>
+          <w:rFonts w:ascii="Cambria Math" w:hAnsi="Cambria Math" w:cstheme="minorHAnsi"/>
+          <w:sz w:val="24"/>
+          <w:szCs w:val="24"/>
+        </w:rPr>
+      </w:pPr>
+      <w:r>
+        <w:rPr>
+          <w:rFonts w:ascii="Cambria Math" w:hAnsi="Cambria Math" w:cstheme="minorHAnsi"/>
+          <w:sz w:val="24"/>
+          <w:szCs w:val="24"/>
+        </w:rPr>
+        <w:tab/>
+        <w:t>feedback: &lt;feedback&gt;, &lt;fdbk&gt;, &lt;f&gt;</w:t>
+      </w:r>
+    </w:p>
+    <w:p>
+      <w:pPr>
+        <w:pStyle w:val="NoSpacing"/>
+        <w:spacing w:line="480" w:lineRule="auto"/>
+        <w:rPr>
+          <w:rFonts w:ascii="Cambria Math" w:hAnsi="Cambria Math" w:cstheme="minorHAnsi"/>
+          <w:sz w:val="24"/>
+          <w:szCs w:val="24"/>
+        </w:rPr>
+      </w:pPr>
+      <w:r>
+        <w:rPr>
+          <w:rFonts w:ascii="Cambria Math" w:hAnsi="Cambria Math" w:cstheme="minorHAnsi"/>
+          <w:sz w:val="24"/>
+          <w:szCs w:val="24"/>
+        </w:rPr>
+        <w:tab/>
+        <w:t>Although technically any string can be used to label any part of a question, the use of a string not enclosed by angle brackets is discouraged.</w:t>
+      </w:r>
+    </w:p>
+    <w:p>
+      <w:pPr>
+        <w:pStyle w:val="NoSpacing"/>
+        <w:spacing w:line="480" w:lineRule="auto"/>
+        <w:rPr>
+          <w:rFonts w:ascii="Cambria Math" w:hAnsi="Cambria Math" w:cstheme="minorHAnsi"/>
+          <w:sz w:val="24"/>
+          <w:szCs w:val="24"/>
+        </w:rPr>
+      </w:pPr>
+      <w:r>
+        <w:rPr>
+          <w:rFonts w:ascii="Cambria Math" w:hAnsi="Cambria Math" w:cstheme="minorHAnsi"/>
+          <w:sz w:val="24"/>
+          <w:szCs w:val="24"/>
+        </w:rPr>
+        <w:tab/>
+      </w:r>
+      <w:r>
+        <w:rPr>
+          <w:rFonts w:ascii="Cambria Math" w:hAnsi="Cambria Math" w:cstheme="minorHAnsi"/>
+          <w:sz w:val="24"/>
+          <w:szCs w:val="24"/>
+        </w:rPr>
+        <w:t xml:space="preserve">This was another commit that added a major functionality still in use. </w:t>
+      </w:r>
+      <w:r>
+        <w:rPr>
+          <w:rFonts w:ascii="Cambria Math" w:hAnsi="Cambria Math" w:cstheme="minorHAnsi"/>
+          <w:sz w:val="24"/>
+          <w:szCs w:val="24"/>
+        </w:rPr>
+        <w:t>Even t</w:t>
+      </w:r>
+      <w:r>
+        <w:rPr>
+          <w:rFonts w:ascii="Cambria Math" w:hAnsi="Cambria Math" w:cstheme="minorHAnsi"/>
+          <w:sz w:val="24"/>
+          <w:szCs w:val="24"/>
+        </w:rPr>
+        <w:t>he same configuration is still in use, as well. Before, the program treated labels as a single string, rather than</w:t>
+      </w:r>
+      <w:r>
+        <w:rPr>
+          <w:rFonts w:ascii="Cambria Math" w:hAnsi="Cambria Math" w:cstheme="minorHAnsi"/>
+          <w:sz w:val="24"/>
+          <w:szCs w:val="24"/>
+        </w:rPr>
+        <w:t xml:space="preserve"> multiple strings. The only change I would make for this functionality is something regarding the implementation. Strings that represent labels are stored as lists, which are ordered collections. However, the program could achieve the same result more efficiently using sets, which are unordere</w:t>
+      </w:r>
+      <w:r>
+        <w:rPr>
+          <w:rFonts w:ascii="Cambria Math" w:hAnsi="Cambria Math" w:cstheme="minorHAnsi"/>
+          <w:sz w:val="24"/>
+          <w:szCs w:val="24"/>
+        </w:rPr>
+        <w:t>d</w:t>
+      </w:r>
+      <w:r>
+        <w:rPr>
+          <w:rFonts w:ascii="Cambria Math" w:hAnsi="Cambria Math" w:cstheme="minorHAnsi"/>
+          <w:sz w:val="24"/>
+          <w:szCs w:val="24"/>
+        </w:rPr>
+        <w:t>. I will likely make this change in a future commit.</w:t>
+      </w:r>
+    </w:p>
+    <w:p>
+      <w:pPr>
+        <w:pStyle w:val="NoSpacing"/>
+        <w:spacing w:line="480" w:lineRule="auto"/>
+        <w:rPr>
+          <w:rFonts w:ascii="Cambria Math" w:hAnsi="Cambria Math" w:cstheme="minorHAnsi"/>
           <w:b/>
           <w:bCs/>
           <w:sz w:val="24"/>
@@ -3446,6 +4580,7 @@
           <w:sz w:val="24"/>
           <w:szCs w:val="24"/>
         </w:rPr>
+        <w:lastRenderedPageBreak/>
         <w:tab/>
       </w:r>
       <w:r>
@@ -3478,16 +4613,7 @@
           <w:sz w:val="24"/>
           <w:szCs w:val="24"/>
         </w:rPr>
-        <w:t xml:space="preserve">came up with a general structure for the document, and started typing away. I wrote the journal’s first section, “Initial Premise and Motivation,” which is currently comprised of two subsections: “For the Application” and “For this </w:t>
-      </w:r>
-      <w:r>
-        <w:rPr>
-          <w:rFonts w:ascii="Cambria Math" w:hAnsi="Cambria Math" w:cstheme="minorHAnsi"/>
-          <w:sz w:val="24"/>
-          <w:szCs w:val="24"/>
-        </w:rPr>
-        <w:lastRenderedPageBreak/>
-        <w:t xml:space="preserve">Journal.” I think </w:t>
+        <w:t xml:space="preserve">came up with a general structure for the document, and started typing away. I wrote the journal’s first section, “Initial Premise and Motivation,” which is currently comprised of two subsections: “For the Application” and “For this Journal.” I think </w:t>
       </w:r>
       <w:r>
         <w:rPr>
@@ -3725,25 +4851,42 @@
           <w:sz w:val="24"/>
           <w:szCs w:val="24"/>
         </w:rPr>
-        <w:t xml:space="preserve"> here now, so let’s move on, and get down to brass tacks.</w:t>
-      </w:r>
-    </w:p>
-    <w:p>
-      <w:pPr>
-        <w:pStyle w:val="NoSpacing"/>
-        <w:spacing w:line="480" w:lineRule="auto"/>
-        <w:rPr>
-          <w:rFonts w:ascii="Cambria Math" w:hAnsi="Cambria Math" w:cstheme="minorHAnsi"/>
-          <w:sz w:val="24"/>
-          <w:szCs w:val="24"/>
-        </w:rPr>
-      </w:pPr>
-      <w:r>
-        <w:rPr>
-          <w:rFonts w:ascii="Cambria Math" w:hAnsi="Cambria Math" w:cstheme="minorHAnsi"/>
-          <w:sz w:val="24"/>
-          <w:szCs w:val="24"/>
-        </w:rPr>
+        <w:t xml:space="preserve"> here now, so let</w:t>
+      </w:r>
+      <w:r>
+        <w:rPr>
+          <w:rFonts w:ascii="Cambria Math" w:hAnsi="Cambria Math" w:cstheme="minorHAnsi"/>
+          <w:sz w:val="24"/>
+          <w:szCs w:val="24"/>
+        </w:rPr>
+        <w:t xml:space="preserve"> us</w:t>
+      </w:r>
+      <w:r>
+        <w:rPr>
+          <w:rFonts w:ascii="Cambria Math" w:hAnsi="Cambria Math" w:cstheme="minorHAnsi"/>
+          <w:sz w:val="24"/>
+          <w:szCs w:val="24"/>
+        </w:rPr>
+        <w:t xml:space="preserve"> move on, and get down to brass tacks.</w:t>
+      </w:r>
+    </w:p>
+    <w:p>
+      <w:pPr>
+        <w:pStyle w:val="NoSpacing"/>
+        <w:spacing w:line="480" w:lineRule="auto"/>
+        <w:rPr>
+          <w:rFonts w:ascii="Cambria Math" w:hAnsi="Cambria Math" w:cstheme="minorHAnsi"/>
+          <w:sz w:val="24"/>
+          <w:szCs w:val="24"/>
+        </w:rPr>
+      </w:pPr>
+      <w:r>
+        <w:rPr>
+          <w:rFonts w:ascii="Cambria Math" w:hAnsi="Cambria Math" w:cstheme="minorHAnsi"/>
+          <w:sz w:val="24"/>
+          <w:szCs w:val="24"/>
+        </w:rPr>
+        <w:lastRenderedPageBreak/>
         <w:tab/>
       </w:r>
       <w:r>
@@ -3760,24 +4903,47 @@
           <w:sz w:val="24"/>
           <w:szCs w:val="24"/>
         </w:rPr>
-        <w:t xml:space="preserve">it is close – with a little bit more work, the project will be in a state that I consider to be satisfactory. Although, this feeling of closeness may fall under the category of “so close, yet so far.” To quantify exactly what I want to do for the project, </w:t>
-      </w:r>
-      <w:r>
-        <w:rPr>
-          <w:rFonts w:ascii="Cambria Math" w:hAnsi="Cambria Math" w:cstheme="minorHAnsi"/>
-          <w:sz w:val="24"/>
-          <w:szCs w:val="24"/>
-        </w:rPr>
-        <w:t xml:space="preserve">a </w:t>
-      </w:r>
-      <w:r>
-        <w:rPr>
-          <w:rFonts w:ascii="Cambria Math" w:hAnsi="Cambria Math" w:cstheme="minorHAnsi"/>
-          <w:sz w:val="24"/>
-          <w:szCs w:val="24"/>
-        </w:rPr>
-        <w:lastRenderedPageBreak/>
-        <w:t xml:space="preserve">section will be added </w:t>
+        <w:t xml:space="preserve">it is close – with a little bit more work, the project will be in a state that I consider to be satisfactory. Although, </w:t>
+      </w:r>
+      <w:r>
+        <w:rPr>
+          <w:rFonts w:ascii="Cambria Math" w:hAnsi="Cambria Math" w:cstheme="minorHAnsi"/>
+          <w:sz w:val="24"/>
+          <w:szCs w:val="24"/>
+        </w:rPr>
+        <w:t xml:space="preserve">I fear that </w:t>
+      </w:r>
+      <w:r>
+        <w:rPr>
+          <w:rFonts w:ascii="Cambria Math" w:hAnsi="Cambria Math" w:cstheme="minorHAnsi"/>
+          <w:sz w:val="24"/>
+          <w:szCs w:val="24"/>
+        </w:rPr>
+        <w:t xml:space="preserve">this feeling of closeness may fall under the category of “so close, yet so far.” To quantify exactly what I want to do for the </w:t>
+      </w:r>
+      <w:r>
+        <w:rPr>
+          <w:rFonts w:ascii="Cambria Math" w:hAnsi="Cambria Math" w:cstheme="minorHAnsi"/>
+          <w:sz w:val="24"/>
+          <w:szCs w:val="24"/>
+        </w:rPr>
+        <w:t>software</w:t>
+      </w:r>
+      <w:r>
+        <w:rPr>
+          <w:rFonts w:ascii="Cambria Math" w:hAnsi="Cambria Math" w:cstheme="minorHAnsi"/>
+          <w:sz w:val="24"/>
+          <w:szCs w:val="24"/>
+        </w:rPr>
+        <w:t xml:space="preserve">, </w:t>
+      </w:r>
+      <w:r>
+        <w:rPr>
+          <w:rFonts w:ascii="Cambria Math" w:hAnsi="Cambria Math" w:cstheme="minorHAnsi"/>
+          <w:sz w:val="24"/>
+          <w:szCs w:val="24"/>
+        </w:rPr>
+        <w:t xml:space="preserve">a section will be added </w:t>
       </w:r>
       <w:r>
         <w:rPr>
@@ -3889,7 +5055,16 @@
           <w:sz w:val="24"/>
           <w:szCs w:val="24"/>
         </w:rPr>
-        <w:t>I must admit that yes, the software would have turned out significantly better than it is now. Looking back at the prospectus summary, the requirements were somewhat unrealistic. Would it be possible for an experienced programmer to create such an application in a year’s time? Definitely. Was it possible for me to create such an application</w:t>
+        <w:t xml:space="preserve">I must admit that yes, the software would have turned out significantly better than it is now. Looking back at the prospectus summary, the requirements were somewhat unrealistic. Would it be possible </w:t>
+      </w:r>
+      <w:r>
+        <w:rPr>
+          <w:rFonts w:ascii="Cambria Math" w:hAnsi="Cambria Math" w:cstheme="minorHAnsi"/>
+          <w:sz w:val="24"/>
+          <w:szCs w:val="24"/>
+        </w:rPr>
+        <w:lastRenderedPageBreak/>
+        <w:t>for an experienced programmer to create such an application in a year’s time? Definitely. Was it possible for me to create such an application</w:t>
       </w:r>
       <w:r>
         <w:rPr>
@@ -3916,7 +5091,6 @@
           <w:sz w:val="24"/>
           <w:szCs w:val="24"/>
         </w:rPr>
-        <w:lastRenderedPageBreak/>
         <w:tab/>
         <w:t>To summarize: although the thesis will not be up-to-par based on the original</w:t>
       </w:r>
@@ -4013,7 +5187,39 @@
           <w:sz w:val="24"/>
           <w:szCs w:val="24"/>
         </w:rPr>
-        <w:t>Work on the project has been going well as of late. After writing the section on minimal requirements, I took the time to read over the entire document and make revisions. Only a few revisions were made, mainly for the purpose of consistency of tone. Following these revisions, I sent the list of minimal requirements to the thesis director for approval. They were approved, meaning that the software now has a more concrete criteria for completion.</w:t>
+        <w:t xml:space="preserve">Work on the project has been going well as of late. After writing the section on minimal requirements, I took the time to read over the entire document and make revisions. Only a few revisions were made, mainly for the purpose of consistency of tone. Following these revisions, I sent the list of minimal requirements to </w:t>
+      </w:r>
+      <w:r>
+        <w:rPr>
+          <w:rFonts w:ascii="Cambria Math" w:hAnsi="Cambria Math" w:cstheme="minorHAnsi"/>
+          <w:sz w:val="24"/>
+          <w:szCs w:val="24"/>
+        </w:rPr>
+        <w:t>my</w:t>
+      </w:r>
+      <w:r>
+        <w:rPr>
+          <w:rFonts w:ascii="Cambria Math" w:hAnsi="Cambria Math" w:cstheme="minorHAnsi"/>
+          <w:sz w:val="24"/>
+          <w:szCs w:val="24"/>
+        </w:rPr>
+        <w:t xml:space="preserve"> thesis director for approval. </w:t>
+      </w:r>
+      <w:r>
+        <w:rPr>
+          <w:rFonts w:ascii="Cambria Math" w:hAnsi="Cambria Math" w:cstheme="minorHAnsi"/>
+          <w:sz w:val="24"/>
+          <w:szCs w:val="24"/>
+        </w:rPr>
+        <w:t>Professor Miller gave the okay,</w:t>
+      </w:r>
+      <w:r>
+        <w:rPr>
+          <w:rFonts w:ascii="Cambria Math" w:hAnsi="Cambria Math" w:cstheme="minorHAnsi"/>
+          <w:sz w:val="24"/>
+          <w:szCs w:val="24"/>
+        </w:rPr>
+        <w:t xml:space="preserve"> meaning that the software now has a more concrete criteria for completion.</w:t>
       </w:r>
     </w:p>
     <w:p>
@@ -4106,6 +5312,18 @@
         </w:rPr>
         <w:t xml:space="preserve"> Unstructured Learning.” </w:t>
       </w:r>
+    </w:p>
+    <w:p>
+      <w:pPr>
+        <w:pStyle w:val="NoSpacing"/>
+        <w:spacing w:line="480" w:lineRule="auto"/>
+        <w:ind w:firstLine="720"/>
+        <w:rPr>
+          <w:rFonts w:ascii="Cambria Math" w:hAnsi="Cambria Math" w:cstheme="minorHAnsi"/>
+          <w:sz w:val="24"/>
+          <w:szCs w:val="24"/>
+        </w:rPr>
+      </w:pPr>
       <w:r>
         <w:rPr>
           <w:rFonts w:ascii="Cambria Math" w:hAnsi="Cambria Math" w:cstheme="minorHAnsi"/>
@@ -4120,7 +5338,28 @@
           <w:sz w:val="24"/>
           <w:szCs w:val="24"/>
         </w:rPr>
-        <w:t xml:space="preserve"> by comparing it with Python. Most of these complaints revolve around how certain programming tasks that are easy in Python are made unnecessarily difficult in Java. The second section will address the difference between structured learning (such as taking a course) versus unstructured learning (such as working on a personal project). It </w:t>
+        <w:t xml:space="preserve"> by comparing it with Python. Most of these complaints revolve around how certain programming tasks that are easy in Python are made unnecessarily difficult in Java. </w:t>
+      </w:r>
+    </w:p>
+    <w:p>
+      <w:pPr>
+        <w:pStyle w:val="NoSpacing"/>
+        <w:spacing w:line="480" w:lineRule="auto"/>
+        <w:ind w:firstLine="720"/>
+        <w:rPr>
+          <w:rFonts w:ascii="Cambria Math" w:hAnsi="Cambria Math" w:cstheme="minorHAnsi"/>
+          <w:sz w:val="24"/>
+          <w:szCs w:val="24"/>
+        </w:rPr>
+      </w:pPr>
+      <w:r>
+        <w:rPr>
+          <w:rFonts w:ascii="Cambria Math" w:hAnsi="Cambria Math" w:cstheme="minorHAnsi"/>
+          <w:sz w:val="24"/>
+          <w:szCs w:val="24"/>
+        </w:rPr>
+        <w:lastRenderedPageBreak/>
+        <w:t xml:space="preserve">The second section will address the difference between structured learning (such as taking a course) versus unstructured learning (such as working on a personal project). It </w:t>
       </w:r>
       <w:r>
         <w:rPr>
@@ -4155,7 +5394,6 @@
           <w:sz w:val="24"/>
           <w:szCs w:val="24"/>
         </w:rPr>
-        <w:lastRenderedPageBreak/>
         <w:tab/>
         <w:t xml:space="preserve">I have added the sections that I mentioned. The </w:t>
       </w:r>
@@ -4273,7 +5511,31 @@
           <w:sz w:val="24"/>
           <w:szCs w:val="24"/>
         </w:rPr>
-        <w:t>or one of the added, general-purpose classes.</w:t>
+        <w:t xml:space="preserve">or </w:t>
+      </w:r>
+      <w:r>
+        <w:rPr>
+          <w:rFonts w:ascii="Cambria Math" w:hAnsi="Cambria Math" w:cstheme="minorHAnsi"/>
+          <w:sz w:val="24"/>
+          <w:szCs w:val="24"/>
+        </w:rPr>
+        <w:t>in</w:t>
+      </w:r>
+      <w:r>
+        <w:rPr>
+          <w:rFonts w:ascii="Cambria Math" w:hAnsi="Cambria Math" w:cstheme="minorHAnsi"/>
+          <w:sz w:val="24"/>
+          <w:szCs w:val="24"/>
+        </w:rPr>
+        <w:t xml:space="preserve"> either </w:t>
+      </w:r>
+      <w:r>
+        <w:rPr>
+          <w:rFonts w:ascii="Cambria Math" w:hAnsi="Cambria Math" w:cstheme="minorHAnsi"/>
+          <w:sz w:val="24"/>
+          <w:szCs w:val="24"/>
+        </w:rPr>
+        <w:t>of the added, general-purpose classes.</w:t>
       </w:r>
       <w:r>
         <w:rPr>
@@ -4282,6 +5544,255 @@
           <w:szCs w:val="24"/>
         </w:rPr>
         <w:t xml:space="preserve"> </w:t>
+      </w:r>
+    </w:p>
+    <w:p>
+      <w:pPr>
+        <w:pStyle w:val="NoSpacing"/>
+        <w:spacing w:line="480" w:lineRule="auto"/>
+        <w:rPr>
+          <w:rFonts w:ascii="Cambria Math" w:hAnsi="Cambria Math" w:cstheme="minorHAnsi"/>
+          <w:i/>
+          <w:iCs/>
+          <w:sz w:val="24"/>
+          <w:szCs w:val="24"/>
+        </w:rPr>
+      </w:pPr>
+      <w:r>
+        <w:rPr>
+          <w:rFonts w:ascii="Cambria Math" w:hAnsi="Cambria Math" w:cstheme="minorHAnsi"/>
+          <w:i/>
+          <w:iCs/>
+          <w:sz w:val="24"/>
+          <w:szCs w:val="24"/>
+        </w:rPr>
+        <w:t>April 10</w:t>
+      </w:r>
+      <w:r>
+        <w:rPr>
+          <w:rFonts w:ascii="Cambria Math" w:hAnsi="Cambria Math" w:cstheme="minorHAnsi"/>
+          <w:i/>
+          <w:iCs/>
+          <w:sz w:val="24"/>
+          <w:szCs w:val="24"/>
+          <w:vertAlign w:val="superscript"/>
+        </w:rPr>
+        <w:t>th</w:t>
+      </w:r>
+      <w:r>
+        <w:rPr>
+          <w:rFonts w:ascii="Cambria Math" w:hAnsi="Cambria Math" w:cstheme="minorHAnsi"/>
+          <w:i/>
+          <w:iCs/>
+          <w:sz w:val="24"/>
+          <w:szCs w:val="24"/>
+        </w:rPr>
+        <w:t>, 2021</w:t>
+      </w:r>
+    </w:p>
+    <w:p>
+      <w:pPr>
+        <w:pStyle w:val="NoSpacing"/>
+        <w:spacing w:line="480" w:lineRule="auto"/>
+        <w:rPr>
+          <w:rFonts w:ascii="Cambria Math" w:hAnsi="Cambria Math" w:cstheme="minorHAnsi"/>
+          <w:sz w:val="24"/>
+          <w:szCs w:val="24"/>
+        </w:rPr>
+      </w:pPr>
+      <w:r>
+        <w:rPr>
+          <w:rFonts w:ascii="Cambria Math" w:hAnsi="Cambria Math" w:cstheme="minorHAnsi"/>
+          <w:sz w:val="24"/>
+          <w:szCs w:val="24"/>
+        </w:rPr>
+        <w:tab/>
+        <w:t>This journal is proving to be a riveting success. With ease, it has grown to a length</w:t>
+      </w:r>
+      <w:r>
+        <w:rPr>
+          <w:rFonts w:ascii="Cambria Math" w:hAnsi="Cambria Math" w:cstheme="minorHAnsi"/>
+          <w:sz w:val="24"/>
+          <w:szCs w:val="24"/>
+        </w:rPr>
+        <w:t xml:space="preserve"> that far exceeds my initial expectations. I thought that it would be small supplement to the project, consisting of a few good pages of writing. However, at this time, it has reached </w:t>
+      </w:r>
+      <w:r>
+        <w:rPr>
+          <w:rFonts w:ascii="Cambria Math" w:hAnsi="Cambria Math" w:cstheme="minorHAnsi"/>
+          <w:sz w:val="24"/>
+          <w:szCs w:val="24"/>
+        </w:rPr>
+        <w:lastRenderedPageBreak/>
+        <w:t xml:space="preserve">twenty-one pages and nearly six thousand words. I just finished close reading </w:t>
+      </w:r>
+      <w:r>
+        <w:rPr>
+          <w:rFonts w:ascii="Cambria Math" w:hAnsi="Cambria Math" w:cstheme="minorHAnsi"/>
+          <w:sz w:val="24"/>
+          <w:szCs w:val="24"/>
+        </w:rPr>
+        <w:t>and revising the entire journal, and genuinely found little room for improvement.</w:t>
+      </w:r>
+    </w:p>
+    <w:p>
+      <w:pPr>
+        <w:pStyle w:val="NoSpacing"/>
+        <w:spacing w:line="480" w:lineRule="auto"/>
+        <w:rPr>
+          <w:rFonts w:ascii="Cambria Math" w:hAnsi="Cambria Math" w:cstheme="minorHAnsi"/>
+          <w:sz w:val="24"/>
+          <w:szCs w:val="24"/>
+        </w:rPr>
+      </w:pPr>
+      <w:r>
+        <w:rPr>
+          <w:rFonts w:ascii="Cambria Math" w:hAnsi="Cambria Math" w:cstheme="minorHAnsi"/>
+          <w:sz w:val="24"/>
+          <w:szCs w:val="24"/>
+        </w:rPr>
+        <w:tab/>
+        <w:t xml:space="preserve">I will be adding a simple cover page and table of contents to the journal. The table of contents will be automatically generated (thanks Microsoft Word), and will include all sections and subsections. </w:t>
+      </w:r>
+    </w:p>
+    <w:p>
+      <w:pPr>
+        <w:pStyle w:val="NoSpacing"/>
+        <w:spacing w:line="480" w:lineRule="auto"/>
+        <w:ind w:firstLine="720"/>
+        <w:rPr>
+          <w:rFonts w:ascii="Cambria Math" w:hAnsi="Cambria Math" w:cstheme="minorHAnsi"/>
+          <w:sz w:val="24"/>
+          <w:szCs w:val="24"/>
+        </w:rPr>
+      </w:pPr>
+      <w:r>
+        <w:rPr>
+          <w:rFonts w:ascii="Cambria Math" w:hAnsi="Cambria Math" w:cstheme="minorHAnsi"/>
+          <w:sz w:val="24"/>
+          <w:szCs w:val="24"/>
+        </w:rPr>
+        <w:t>I am debating whether or not I want to add commit descriptions past March 1</w:t>
+      </w:r>
+      <w:r>
+        <w:rPr>
+          <w:rFonts w:ascii="Cambria Math" w:hAnsi="Cambria Math" w:cstheme="minorHAnsi"/>
+          <w:sz w:val="24"/>
+          <w:szCs w:val="24"/>
+          <w:vertAlign w:val="superscript"/>
+        </w:rPr>
+        <w:t>st</w:t>
+      </w:r>
+      <w:r>
+        <w:rPr>
+          <w:rFonts w:ascii="Cambria Math" w:hAnsi="Cambria Math" w:cstheme="minorHAnsi"/>
+          <w:sz w:val="24"/>
+          <w:szCs w:val="24"/>
+        </w:rPr>
+        <w:t xml:space="preserve">, 2021. Commit descriptions are presented in this journal exactly as they appear in the GitHub repository between the dates of January </w:t>
+      </w:r>
+      <w:r>
+        <w:rPr>
+          <w:rFonts w:ascii="Cambria Math" w:hAnsi="Cambria Math" w:cstheme="minorHAnsi"/>
+          <w:sz w:val="24"/>
+          <w:szCs w:val="24"/>
+        </w:rPr>
+        <w:t>16</w:t>
+      </w:r>
+      <w:r>
+        <w:rPr>
+          <w:rFonts w:ascii="Cambria Math" w:hAnsi="Cambria Math" w:cstheme="minorHAnsi"/>
+          <w:sz w:val="24"/>
+          <w:szCs w:val="24"/>
+          <w:vertAlign w:val="superscript"/>
+        </w:rPr>
+        <w:t>th</w:t>
+      </w:r>
+      <w:r>
+        <w:rPr>
+          <w:rFonts w:ascii="Cambria Math" w:hAnsi="Cambria Math" w:cstheme="minorHAnsi"/>
+          <w:sz w:val="24"/>
+          <w:szCs w:val="24"/>
+        </w:rPr>
+        <w:t>, 2021 and March 1</w:t>
+      </w:r>
+      <w:r>
+        <w:rPr>
+          <w:rFonts w:ascii="Cambria Math" w:hAnsi="Cambria Math" w:cstheme="minorHAnsi"/>
+          <w:sz w:val="24"/>
+          <w:szCs w:val="24"/>
+          <w:vertAlign w:val="superscript"/>
+        </w:rPr>
+        <w:t>st</w:t>
+      </w:r>
+      <w:r>
+        <w:rPr>
+          <w:rFonts w:ascii="Cambria Math" w:hAnsi="Cambria Math" w:cstheme="minorHAnsi"/>
+          <w:sz w:val="24"/>
+          <w:szCs w:val="24"/>
+        </w:rPr>
+        <w:t>, 2021.</w:t>
+      </w:r>
+      <w:r>
+        <w:rPr>
+          <w:rFonts w:ascii="Cambria Math" w:hAnsi="Cambria Math" w:cstheme="minorHAnsi"/>
+          <w:sz w:val="24"/>
+          <w:szCs w:val="24"/>
+        </w:rPr>
+        <w:t xml:space="preserve"> However, I had planned not to include the commit descriptions past March 1</w:t>
+      </w:r>
+      <w:r>
+        <w:rPr>
+          <w:rFonts w:ascii="Cambria Math" w:hAnsi="Cambria Math" w:cstheme="minorHAnsi"/>
+          <w:sz w:val="24"/>
+          <w:szCs w:val="24"/>
+          <w:vertAlign w:val="superscript"/>
+        </w:rPr>
+        <w:t>st</w:t>
+      </w:r>
+      <w:r>
+        <w:rPr>
+          <w:rFonts w:ascii="Cambria Math" w:hAnsi="Cambria Math" w:cstheme="minorHAnsi"/>
+          <w:sz w:val="24"/>
+          <w:szCs w:val="24"/>
+        </w:rPr>
+        <w:t>,</w:t>
+      </w:r>
+      <w:r>
+        <w:rPr>
+          <w:rFonts w:ascii="Cambria Math" w:hAnsi="Cambria Math" w:cstheme="minorHAnsi"/>
+          <w:sz w:val="24"/>
+          <w:szCs w:val="24"/>
+        </w:rPr>
+        <w:t xml:space="preserve"> since I would be writing journal entries anyway. But now, as I compare my journal entries to the commits made on the same day, I am finding extra bits of knowledge that might fit well in this journal. </w:t>
+      </w:r>
+    </w:p>
+    <w:p>
+      <w:pPr>
+        <w:pStyle w:val="NoSpacing"/>
+        <w:spacing w:line="480" w:lineRule="auto"/>
+        <w:ind w:firstLine="720"/>
+        <w:rPr>
+          <w:rFonts w:ascii="Cambria Math" w:hAnsi="Cambria Math" w:cstheme="minorHAnsi"/>
+          <w:sz w:val="24"/>
+          <w:szCs w:val="24"/>
+        </w:rPr>
+      </w:pPr>
+      <w:r>
+        <w:rPr>
+          <w:rFonts w:ascii="Cambria Math" w:hAnsi="Cambria Math" w:cstheme="minorHAnsi"/>
+          <w:sz w:val="24"/>
+          <w:szCs w:val="24"/>
+        </w:rPr>
+        <w:t xml:space="preserve">If I do </w:t>
+      </w:r>
+      <w:r>
+        <w:rPr>
+          <w:rFonts w:ascii="Cambria Math" w:hAnsi="Cambria Math" w:cstheme="minorHAnsi"/>
+          <w:sz w:val="24"/>
+          <w:szCs w:val="24"/>
+        </w:rPr>
+        <w:t>decide to add these commits, I will include them in a separate section than the journal entries themselves. Unlike the “Retroactive Entries” section, the genuine entries do not necessarily directly correspond with the commits. I fear that it would break the flow of the entire section.</w:t>
       </w:r>
     </w:p>
     <w:sectPr>

</xml_diff>

<commit_message>
Minimal Requirements Fulfilled, Test Cases
In a frantic programming frenzy, I managed to fulfill all minimal requirements for the thesis. I also wrote a few test cases. This description would be better, but I forgot most of what I changed.
</commit_message>
<xml_diff>
--- a/Software Development Journal.docx
+++ b/Software Development Journal.docx
@@ -123,6 +123,10 @@
     </w:p>
     <w:sdt>
       <w:sdtPr>
+        <w:rPr>
+          <w:rFonts w:asciiTheme="minorHAnsi" w:hAnsiTheme="minorHAnsi"/>
+          <w:sz w:val="22"/>
+        </w:rPr>
         <w:id w:val="497626673"/>
         <w:docPartObj>
           <w:docPartGallery w:val="Table of Contents"/>
@@ -131,11 +135,9 @@
       </w:sdtPr>
       <w:sdtEndPr>
         <w:rPr>
-          <w:rFonts w:asciiTheme="minorHAnsi" w:hAnsiTheme="minorHAnsi"/>
           <w:b/>
           <w:bCs/>
           <w:noProof/>
-          <w:sz w:val="22"/>
         </w:rPr>
       </w:sdtEndPr>
       <w:sdtContent>
@@ -4821,7 +4823,21 @@
           <w:rFonts w:cstheme="minorHAnsi"/>
           <w:szCs w:val="24"/>
         </w:rPr>
-        <w:t>A randomly selected variable shall be given a name and a list of random values to choose from.</w:t>
+        <w:t xml:space="preserve">A randomly selected variable shall be given a name and a </w:t>
+      </w:r>
+      <w:r>
+        <w:rPr>
+          <w:rFonts w:cstheme="minorHAnsi"/>
+          <w:szCs w:val="24"/>
+        </w:rPr>
+        <w:t>range</w:t>
+      </w:r>
+      <w:r>
+        <w:rPr>
+          <w:rFonts w:cstheme="minorHAnsi"/>
+          <w:szCs w:val="24"/>
+        </w:rPr>
+        <w:t xml:space="preserve"> of random values to choose from.</w:t>
       </w:r>
     </w:p>
     <w:p>
@@ -5398,23 +5414,7 @@
           <w:rFonts w:cstheme="minorHAnsi"/>
           <w:szCs w:val="24"/>
         </w:rPr>
-        <w:t xml:space="preserve">, although parenthesis </w:t>
-      </w:r>
-      <w:proofErr w:type="gramStart"/>
-      <w:r>
-        <w:rPr>
-          <w:rFonts w:cstheme="minorHAnsi"/>
-          <w:szCs w:val="24"/>
-        </w:rPr>
-        <w:t>are</w:t>
-      </w:r>
-      <w:proofErr w:type="gramEnd"/>
-      <w:r>
-        <w:rPr>
-          <w:rFonts w:cstheme="minorHAnsi"/>
-          <w:szCs w:val="24"/>
-        </w:rPr>
-        <w:t xml:space="preserve"> still used in some places. </w:t>
+        <w:t xml:space="preserve">, although parenthesis are still used in some places. </w:t>
       </w:r>
       <w:r>
         <w:rPr>
@@ -8829,15 +8829,7 @@
         <w:t>Minimal Requirements:</w:t>
       </w:r>
       <w:r>
-        <w:t xml:space="preserve"> Put the minimal requirements in their own document (docx and pdf). Did this to send the requirements to </w:t>
-      </w:r>
-      <w:proofErr w:type="gramStart"/>
-      <w:r>
-        <w:t>professor</w:t>
-      </w:r>
-      <w:proofErr w:type="gramEnd"/>
-      <w:r>
-        <w:t xml:space="preserve"> Miller, but decided it would be good to include it in the repo as well in case I need them again.</w:t>
+        <w:t xml:space="preserve"> Put the minimal requirements in their own document (docx and pdf). Did this to send the requirements to professor Miller, but decided it would be good to include it in the repo as well in case I need them again.</w:t>
       </w:r>
     </w:p>
     <w:p>

</xml_diff>